<commit_message>
Laboratorio 10 – Entrega final
</commit_message>
<xml_diff>
--- a/Docs/Observaciones-Lab 10.docx
+++ b/Docs/Observaciones-Lab 10.docx
@@ -4,7 +4,7 @@
   <w:body>
     <w:p>
       <w:pPr>
-        <w:pStyle w:val="Title"/>
+        <w:pStyle w:val="Ttulo"/>
         <w:jc w:val="center"/>
         <w:rPr>
           <w:b/>
@@ -33,13 +33,13 @@
         <w:rPr>
           <w:lang w:val="es-CO"/>
         </w:rPr>
-        <w:t xml:space="preserve">Estudiante </w:t>
+        <w:t>María José Amoroch</w:t>
       </w:r>
       <w:r>
         <w:rPr>
           <w:lang w:val="es-CO"/>
         </w:rPr>
-        <w:t>1 Cod XXXX</w:t>
+        <w:t>o, 202220179</w:t>
       </w:r>
     </w:p>
     <w:p>
@@ -54,18 +54,24 @@
         <w:rPr>
           <w:lang w:val="es-CO"/>
         </w:rPr>
-        <w:t xml:space="preserve">Estudiante </w:t>
+        <w:t>Jacobo Zarruk,</w:t>
       </w:r>
       <w:r>
         <w:rPr>
           <w:lang w:val="es-CO"/>
         </w:rPr>
-        <w:t>2 Cod XXXX</w:t>
+        <w:t xml:space="preserve"> </w:t>
+      </w:r>
+      <w:r>
+        <w:rPr>
+          <w:lang w:val="es-CO"/>
+        </w:rPr>
+        <w:t>202223913</w:t>
       </w:r>
     </w:p>
     <w:p>
       <w:pPr>
-        <w:pStyle w:val="Heading1"/>
+        <w:pStyle w:val="Ttulo1"/>
         <w:rPr>
           <w:b/>
           <w:bCs/>
@@ -83,7 +89,7 @@
     </w:p>
     <w:p>
       <w:pPr>
-        <w:pStyle w:val="ListParagraph"/>
+        <w:pStyle w:val="Prrafodelista"/>
         <w:numPr>
           <w:ilvl w:val="0"/>
           <w:numId w:val="20"/>
@@ -102,16 +108,55 @@
     </w:p>
     <w:p>
       <w:pPr>
-        <w:pStyle w:val="ListParagraph"/>
+        <w:pStyle w:val="Prrafodelista"/>
         <w:jc w:val="both"/>
         <w:rPr>
-          <w:lang w:val="es-419"/>
-        </w:rPr>
-      </w:pPr>
+          <w:lang w:val="es-CO"/>
+        </w:rPr>
+      </w:pPr>
+      <w:r>
+        <w:rPr>
+          <w:lang w:val="es-419"/>
+        </w:rPr>
+        <w:t>La instrucción que se usa en el código para cambiar el límite de recursión de Python es sys.setrecursionlimit()</w:t>
+      </w:r>
+      <w:r>
+        <w:rPr>
+          <w:lang w:val="es-CO"/>
+        </w:rPr>
+        <w:t xml:space="preserve">. </w:t>
+      </w:r>
+      <w:r>
+        <w:rPr>
+          <w:lang w:val="es-CO"/>
+        </w:rPr>
+        <w:t xml:space="preserve">En este caso, el valor del límite se establece como 2 **20, o </w:t>
+      </w:r>
+      <w:r>
+        <w:rPr>
+          <w:lang w:val="es-CO"/>
+        </w:rPr>
+        <w:t>1048576</w:t>
+      </w:r>
+      <w:r>
+        <w:rPr>
+          <w:lang w:val="es-CO"/>
+        </w:rPr>
+        <w:t xml:space="preserve"> recursiones.</w:t>
+      </w:r>
     </w:p>
     <w:p>
       <w:pPr>
-        <w:pStyle w:val="ListParagraph"/>
+        <w:pStyle w:val="Prrafodelista"/>
+        <w:jc w:val="both"/>
+        <w:rPr>
+          <w:lang w:val="es-CO"/>
+        </w:rPr>
+      </w:pPr>
+    </w:p>
+    <w:p>
+      <w:pPr>
+        <w:pStyle w:val="Prrafodelista"/>
         <w:numPr>
           <w:ilvl w:val="0"/>
           <w:numId w:val="20"/>
@@ -131,15 +176,43 @@
     </w:p>
     <w:p>
       <w:pPr>
-        <w:pStyle w:val="ListParagraph"/>
-        <w:rPr>
-          <w:lang w:val="es-419"/>
-        </w:rPr>
-      </w:pPr>
+        <w:pStyle w:val="Prrafodelista"/>
+        <w:spacing w:after="0"/>
+        <w:jc w:val="both"/>
+        <w:rPr>
+          <w:lang w:val="es-419"/>
+        </w:rPr>
+      </w:pPr>
+      <w:r>
+        <w:rPr>
+          <w:lang w:val="es-419"/>
+        </w:rPr>
+        <w:t xml:space="preserve">Este cambio debe hacerse </w:t>
+      </w:r>
+      <w:r>
+        <w:rPr>
+          <w:lang w:val="es-419"/>
+        </w:rPr>
+        <w:t>dado a que</w:t>
+      </w:r>
+      <w:r>
+        <w:rPr>
+          <w:lang w:val="es-419"/>
+        </w:rPr>
+        <w:t xml:space="preserve"> el problema exige manejar una recursión profunda. Si el límite no se extiende, la recursión podría bloquear el programa o generar un desbordamiento de pila.</w:t>
+      </w:r>
     </w:p>
     <w:p>
       <w:pPr>
-        <w:pStyle w:val="ListParagraph"/>
+        <w:pStyle w:val="Prrafodelista"/>
+        <w:rPr>
+          <w:lang w:val="es-419"/>
+        </w:rPr>
+      </w:pPr>
+    </w:p>
+    <w:p>
+      <w:pPr>
+        <w:pStyle w:val="Prrafodelista"/>
         <w:numPr>
           <w:ilvl w:val="0"/>
           <w:numId w:val="20"/>
@@ -159,15 +232,31 @@
     </w:p>
     <w:p>
       <w:pPr>
-        <w:pStyle w:val="ListParagraph"/>
-        <w:rPr>
-          <w:lang w:val="es-419"/>
-        </w:rPr>
-      </w:pPr>
+        <w:pStyle w:val="Prrafodelista"/>
+        <w:spacing w:after="0"/>
+        <w:jc w:val="both"/>
+        <w:rPr>
+          <w:lang w:val="es-419"/>
+        </w:rPr>
+      </w:pPr>
+      <w:r>
+        <w:rPr>
+          <w:lang w:val="es-419"/>
+        </w:rPr>
+        <w:t>El valor inicial que tiene Python como límite de recursión es de 1000.</w:t>
+      </w:r>
     </w:p>
     <w:p>
       <w:pPr>
-        <w:pStyle w:val="ListParagraph"/>
+        <w:pStyle w:val="Prrafodelista"/>
+        <w:rPr>
+          <w:lang w:val="es-419"/>
+        </w:rPr>
+      </w:pPr>
+    </w:p>
+    <w:p>
+      <w:pPr>
+        <w:pStyle w:val="Prrafodelista"/>
         <w:numPr>
           <w:ilvl w:val="0"/>
           <w:numId w:val="20"/>
@@ -187,15 +276,2018 @@
     </w:p>
     <w:p>
       <w:pPr>
-        <w:pStyle w:val="ListParagraph"/>
-        <w:rPr>
+        <w:pStyle w:val="Prrafodelista"/>
+        <w:spacing w:after="0"/>
+        <w:jc w:val="both"/>
+        <w:rPr>
+          <w:lang w:val="es-419"/>
+        </w:rPr>
+      </w:pPr>
+      <w:r>
+        <w:rPr>
+          <w:lang w:val="es-419"/>
+        </w:rPr>
+        <w:t>Toma de datos de la función 4:</w:t>
+      </w:r>
+    </w:p>
+    <w:tbl>
+      <w:tblPr>
+        <w:tblStyle w:val="Tablaconcuadrcula4-nfasis1"/>
+        <w:tblW w:w="0" w:type="auto"/>
+        <w:tblInd w:w="421" w:type="dxa"/>
+        <w:tblLook w:val="04A0" w:firstRow="1" w:lastRow="0" w:firstColumn="1" w:lastColumn="0" w:noHBand="0" w:noVBand="1"/>
+      </w:tblPr>
+      <w:tblGrid>
+        <w:gridCol w:w="2126"/>
+        <w:gridCol w:w="2551"/>
+        <w:gridCol w:w="2268"/>
+        <w:gridCol w:w="1984"/>
+      </w:tblGrid>
+      <w:tr>
+        <w:trPr>
+          <w:cnfStyle w:val="100000000000" w:firstRow="1" w:lastRow="0" w:firstColumn="0" w:lastColumn="0" w:oddVBand="0" w:evenVBand="0" w:oddHBand="0" w:evenHBand="0" w:firstRowFirstColumn="0" w:firstRowLastColumn="0" w:lastRowFirstColumn="0" w:lastRowLastColumn="0"/>
+        </w:trPr>
+        <w:tc>
+          <w:tcPr>
+            <w:cnfStyle w:val="001000000000" w:firstRow="0" w:lastRow="0" w:firstColumn="1" w:lastColumn="0" w:oddVBand="0" w:evenVBand="0" w:oddHBand="0" w:evenHBand="0" w:firstRowFirstColumn="0" w:firstRowLastColumn="0" w:lastRowFirstColumn="0" w:lastRowLastColumn="0"/>
+            <w:tcW w:w="2126" w:type="dxa"/>
+          </w:tcPr>
+          <w:p>
+            <w:pPr>
+              <w:pStyle w:val="Prrafodelista"/>
+              <w:ind w:left="0"/>
+              <w:jc w:val="both"/>
+              <w:rPr>
+                <w:lang w:val="es-419"/>
+              </w:rPr>
+            </w:pPr>
+            <w:r>
+              <w:rPr>
+                <w:lang w:val="es-419"/>
+              </w:rPr>
+              <w:t>Tamaño entrada</w:t>
+            </w:r>
+          </w:p>
+        </w:tc>
+        <w:tc>
+          <w:tcPr>
+            <w:tcW w:w="2551" w:type="dxa"/>
+          </w:tcPr>
+          <w:p>
+            <w:pPr>
+              <w:pStyle w:val="Prrafodelista"/>
+              <w:ind w:left="0"/>
+              <w:jc w:val="both"/>
+              <w:cnfStyle w:val="100000000000" w:firstRow="1" w:lastRow="0" w:firstColumn="0" w:lastColumn="0" w:oddVBand="0" w:evenVBand="0" w:oddHBand="0" w:evenHBand="0" w:firstRowFirstColumn="0" w:firstRowLastColumn="0" w:lastRowFirstColumn="0" w:lastRowLastColumn="0"/>
+              <w:rPr>
+                <w:lang w:val="es-419"/>
+              </w:rPr>
+            </w:pPr>
+            <w:r>
+              <w:rPr>
+                <w:lang w:val="es-419"/>
+              </w:rPr>
+              <w:t>Tiempo de ejecución</w:t>
+            </w:r>
+            <w:r>
+              <w:rPr>
+                <w:lang w:val="es-419"/>
+              </w:rPr>
+              <w:t xml:space="preserve"> (ms)</w:t>
+            </w:r>
+          </w:p>
+        </w:tc>
+        <w:tc>
+          <w:tcPr>
+            <w:tcW w:w="2268" w:type="dxa"/>
+          </w:tcPr>
+          <w:p>
+            <w:pPr>
+              <w:pStyle w:val="Prrafodelista"/>
+              <w:ind w:left="0"/>
+              <w:jc w:val="both"/>
+              <w:cnfStyle w:val="100000000000" w:firstRow="1" w:lastRow="0" w:firstColumn="0" w:lastColumn="0" w:oddVBand="0" w:evenVBand="0" w:oddHBand="0" w:evenHBand="0" w:firstRowFirstColumn="0" w:firstRowLastColumn="0" w:lastRowFirstColumn="0" w:lastRowLastColumn="0"/>
+              <w:rPr>
+                <w:color w:val="auto"/>
+                <w:lang w:val="es-419"/>
+              </w:rPr>
+            </w:pPr>
+            <w:r>
+              <w:rPr>
+                <w:lang w:val="es-419"/>
+              </w:rPr>
+              <w:t>Vértices</w:t>
+            </w:r>
+          </w:p>
+        </w:tc>
+        <w:tc>
+          <w:tcPr>
+            <w:tcW w:w="1984" w:type="dxa"/>
+          </w:tcPr>
+          <w:p>
+            <w:pPr>
+              <w:pStyle w:val="Prrafodelista"/>
+              <w:ind w:left="0"/>
+              <w:jc w:val="both"/>
+              <w:cnfStyle w:val="100000000000" w:firstRow="1" w:lastRow="0" w:firstColumn="0" w:lastColumn="0" w:oddVBand="0" w:evenVBand="0" w:oddHBand="0" w:evenHBand="0" w:firstRowFirstColumn="0" w:firstRowLastColumn="0" w:lastRowFirstColumn="0" w:lastRowLastColumn="0"/>
+              <w:rPr>
+                <w:color w:val="auto"/>
+                <w:lang w:val="es-419"/>
+              </w:rPr>
+            </w:pPr>
+            <w:r>
+              <w:rPr>
+                <w:lang w:val="es-419"/>
+              </w:rPr>
+              <w:t>Arcos</w:t>
+            </w:r>
+          </w:p>
+        </w:tc>
+      </w:tr>
+      <w:tr>
+        <w:trPr>
+          <w:cnfStyle w:val="000000100000" w:firstRow="0" w:lastRow="0" w:firstColumn="0" w:lastColumn="0" w:oddVBand="0" w:evenVBand="0" w:oddHBand="1" w:evenHBand="0" w:firstRowFirstColumn="0" w:firstRowLastColumn="0" w:lastRowFirstColumn="0" w:lastRowLastColumn="0"/>
+        </w:trPr>
+        <w:tc>
+          <w:tcPr>
+            <w:cnfStyle w:val="001000000000" w:firstRow="0" w:lastRow="0" w:firstColumn="1" w:lastColumn="0" w:oddVBand="0" w:evenVBand="0" w:oddHBand="0" w:evenHBand="0" w:firstRowFirstColumn="0" w:firstRowLastColumn="0" w:lastRowFirstColumn="0" w:lastRowLastColumn="0"/>
+            <w:tcW w:w="2126" w:type="dxa"/>
+          </w:tcPr>
+          <w:p>
+            <w:pPr>
+              <w:pStyle w:val="Prrafodelista"/>
+              <w:ind w:left="0"/>
+              <w:jc w:val="both"/>
+              <w:rPr>
+                <w:lang w:val="es-419"/>
+              </w:rPr>
+            </w:pPr>
+            <w:r>
+              <w:rPr>
+                <w:lang w:val="es-419"/>
+              </w:rPr>
+              <w:t>50</w:t>
+            </w:r>
+          </w:p>
+        </w:tc>
+        <w:tc>
+          <w:tcPr>
+            <w:tcW w:w="2551" w:type="dxa"/>
+          </w:tcPr>
+          <w:p>
+            <w:pPr>
+              <w:pStyle w:val="Prrafodelista"/>
+              <w:ind w:left="0"/>
+              <w:jc w:val="both"/>
+              <w:cnfStyle w:val="000000100000" w:firstRow="0" w:lastRow="0" w:firstColumn="0" w:lastColumn="0" w:oddVBand="0" w:evenVBand="0" w:oddHBand="1" w:evenHBand="0" w:firstRowFirstColumn="0" w:firstRowLastColumn="0" w:lastRowFirstColumn="0" w:lastRowLastColumn="0"/>
+              <w:rPr>
+                <w:lang w:val="es-419"/>
+              </w:rPr>
+            </w:pPr>
+            <w:r>
+              <w:rPr>
+                <w:lang w:val="es-419"/>
+              </w:rPr>
+              <w:t>36.62</w:t>
+            </w:r>
+          </w:p>
+        </w:tc>
+        <w:tc>
+          <w:tcPr>
+            <w:tcW w:w="2268" w:type="dxa"/>
+          </w:tcPr>
+          <w:p>
+            <w:pPr>
+              <w:pStyle w:val="Prrafodelista"/>
+              <w:ind w:left="0"/>
+              <w:jc w:val="both"/>
+              <w:cnfStyle w:val="000000100000" w:firstRow="0" w:lastRow="0" w:firstColumn="0" w:lastColumn="0" w:oddVBand="0" w:evenVBand="0" w:oddHBand="1" w:evenHBand="0" w:firstRowFirstColumn="0" w:firstRowLastColumn="0" w:lastRowFirstColumn="0" w:lastRowLastColumn="0"/>
+              <w:rPr>
+                <w:lang w:val="es-419"/>
+              </w:rPr>
+            </w:pPr>
+            <w:r>
+              <w:rPr>
+                <w:lang w:val="es-419"/>
+              </w:rPr>
+              <w:t>74</w:t>
+            </w:r>
+          </w:p>
+        </w:tc>
+        <w:tc>
+          <w:tcPr>
+            <w:tcW w:w="1984" w:type="dxa"/>
+          </w:tcPr>
+          <w:p>
+            <w:pPr>
+              <w:pStyle w:val="Prrafodelista"/>
+              <w:ind w:left="0"/>
+              <w:jc w:val="both"/>
+              <w:cnfStyle w:val="000000100000" w:firstRow="0" w:lastRow="0" w:firstColumn="0" w:lastColumn="0" w:oddVBand="0" w:evenVBand="0" w:oddHBand="1" w:evenHBand="0" w:firstRowFirstColumn="0" w:firstRowLastColumn="0" w:lastRowFirstColumn="0" w:lastRowLastColumn="0"/>
+              <w:rPr>
+                <w:lang w:val="es-419"/>
+              </w:rPr>
+            </w:pPr>
+            <w:r>
+              <w:rPr>
+                <w:lang w:val="es-419"/>
+              </w:rPr>
+              <w:t>73</w:t>
+            </w:r>
+          </w:p>
+        </w:tc>
+      </w:tr>
+      <w:tr>
+        <w:tc>
+          <w:tcPr>
+            <w:cnfStyle w:val="001000000000" w:firstRow="0" w:lastRow="0" w:firstColumn="1" w:lastColumn="0" w:oddVBand="0" w:evenVBand="0" w:oddHBand="0" w:evenHBand="0" w:firstRowFirstColumn="0" w:firstRowLastColumn="0" w:lastRowFirstColumn="0" w:lastRowLastColumn="0"/>
+            <w:tcW w:w="2126" w:type="dxa"/>
+          </w:tcPr>
+          <w:p>
+            <w:pPr>
+              <w:pStyle w:val="Prrafodelista"/>
+              <w:ind w:left="0"/>
+              <w:jc w:val="both"/>
+              <w:rPr>
+                <w:lang w:val="es-419"/>
+              </w:rPr>
+            </w:pPr>
+            <w:r>
+              <w:rPr>
+                <w:lang w:val="es-419"/>
+              </w:rPr>
+              <w:t>150</w:t>
+            </w:r>
+          </w:p>
+        </w:tc>
+        <w:tc>
+          <w:tcPr>
+            <w:tcW w:w="2551" w:type="dxa"/>
+          </w:tcPr>
+          <w:p>
+            <w:pPr>
+              <w:pStyle w:val="Prrafodelista"/>
+              <w:ind w:left="0"/>
+              <w:jc w:val="both"/>
+              <w:cnfStyle w:val="000000000000" w:firstRow="0" w:lastRow="0" w:firstColumn="0" w:lastColumn="0" w:oddVBand="0" w:evenVBand="0" w:oddHBand="0" w:evenHBand="0" w:firstRowFirstColumn="0" w:firstRowLastColumn="0" w:lastRowFirstColumn="0" w:lastRowLastColumn="0"/>
+              <w:rPr>
+                <w:lang w:val="es-419"/>
+              </w:rPr>
+            </w:pPr>
+            <w:r>
+              <w:rPr>
+                <w:lang w:val="es-419"/>
+              </w:rPr>
+              <w:t>49.04</w:t>
+            </w:r>
+          </w:p>
+        </w:tc>
+        <w:tc>
+          <w:tcPr>
+            <w:tcW w:w="2268" w:type="dxa"/>
+          </w:tcPr>
+          <w:p>
+            <w:pPr>
+              <w:pStyle w:val="Prrafodelista"/>
+              <w:ind w:left="0"/>
+              <w:jc w:val="both"/>
+              <w:cnfStyle w:val="000000000000" w:firstRow="0" w:lastRow="0" w:firstColumn="0" w:lastColumn="0" w:oddVBand="0" w:evenVBand="0" w:oddHBand="0" w:evenHBand="0" w:firstRowFirstColumn="0" w:firstRowLastColumn="0" w:lastRowFirstColumn="0" w:lastRowLastColumn="0"/>
+              <w:rPr>
+                <w:lang w:val="es-419"/>
+              </w:rPr>
+            </w:pPr>
+            <w:r>
+              <w:rPr>
+                <w:lang w:val="es-419"/>
+              </w:rPr>
+              <w:t>146</w:t>
+            </w:r>
+          </w:p>
+        </w:tc>
+        <w:tc>
+          <w:tcPr>
+            <w:tcW w:w="1984" w:type="dxa"/>
+          </w:tcPr>
+          <w:p>
+            <w:pPr>
+              <w:pStyle w:val="Prrafodelista"/>
+              <w:ind w:left="0"/>
+              <w:jc w:val="both"/>
+              <w:cnfStyle w:val="000000000000" w:firstRow="0" w:lastRow="0" w:firstColumn="0" w:lastColumn="0" w:oddVBand="0" w:evenVBand="0" w:oddHBand="0" w:evenHBand="0" w:firstRowFirstColumn="0" w:firstRowLastColumn="0" w:lastRowFirstColumn="0" w:lastRowLastColumn="0"/>
+              <w:rPr>
+                <w:lang w:val="es-419"/>
+              </w:rPr>
+            </w:pPr>
+            <w:r>
+              <w:rPr>
+                <w:lang w:val="es-419"/>
+              </w:rPr>
+              <w:t>146</w:t>
+            </w:r>
+          </w:p>
+        </w:tc>
+      </w:tr>
+      <w:tr>
+        <w:trPr>
+          <w:cnfStyle w:val="000000100000" w:firstRow="0" w:lastRow="0" w:firstColumn="0" w:lastColumn="0" w:oddVBand="0" w:evenVBand="0" w:oddHBand="1" w:evenHBand="0" w:firstRowFirstColumn="0" w:firstRowLastColumn="0" w:lastRowFirstColumn="0" w:lastRowLastColumn="0"/>
+        </w:trPr>
+        <w:tc>
+          <w:tcPr>
+            <w:cnfStyle w:val="001000000000" w:firstRow="0" w:lastRow="0" w:firstColumn="1" w:lastColumn="0" w:oddVBand="0" w:evenVBand="0" w:oddHBand="0" w:evenHBand="0" w:firstRowFirstColumn="0" w:firstRowLastColumn="0" w:lastRowFirstColumn="0" w:lastRowLastColumn="0"/>
+            <w:tcW w:w="2126" w:type="dxa"/>
+          </w:tcPr>
+          <w:p>
+            <w:pPr>
+              <w:pStyle w:val="Prrafodelista"/>
+              <w:ind w:left="0"/>
+              <w:jc w:val="both"/>
+              <w:rPr>
+                <w:lang w:val="es-419"/>
+              </w:rPr>
+            </w:pPr>
+            <w:r>
+              <w:rPr>
+                <w:lang w:val="es-419"/>
+              </w:rPr>
+              <w:t>300</w:t>
+            </w:r>
+          </w:p>
+        </w:tc>
+        <w:tc>
+          <w:tcPr>
+            <w:tcW w:w="2551" w:type="dxa"/>
+          </w:tcPr>
+          <w:p>
+            <w:pPr>
+              <w:pStyle w:val="Prrafodelista"/>
+              <w:ind w:left="0"/>
+              <w:jc w:val="both"/>
+              <w:cnfStyle w:val="000000100000" w:firstRow="0" w:lastRow="0" w:firstColumn="0" w:lastColumn="0" w:oddVBand="0" w:evenVBand="0" w:oddHBand="1" w:evenHBand="0" w:firstRowFirstColumn="0" w:firstRowLastColumn="0" w:lastRowFirstColumn="0" w:lastRowLastColumn="0"/>
+              <w:rPr>
+                <w:lang w:val="es-419"/>
+              </w:rPr>
+            </w:pPr>
+            <w:r>
+              <w:rPr>
+                <w:lang w:val="es-419"/>
+              </w:rPr>
+              <w:t>49.47</w:t>
+            </w:r>
+          </w:p>
+        </w:tc>
+        <w:tc>
+          <w:tcPr>
+            <w:tcW w:w="2268" w:type="dxa"/>
+          </w:tcPr>
+          <w:p>
+            <w:pPr>
+              <w:pStyle w:val="Prrafodelista"/>
+              <w:ind w:left="0"/>
+              <w:jc w:val="both"/>
+              <w:cnfStyle w:val="000000100000" w:firstRow="0" w:lastRow="0" w:firstColumn="0" w:lastColumn="0" w:oddVBand="0" w:evenVBand="0" w:oddHBand="1" w:evenHBand="0" w:firstRowFirstColumn="0" w:firstRowLastColumn="0" w:lastRowFirstColumn="0" w:lastRowLastColumn="0"/>
+              <w:rPr>
+                <w:lang w:val="es-419"/>
+              </w:rPr>
+            </w:pPr>
+            <w:r>
+              <w:rPr>
+                <w:lang w:val="es-419"/>
+              </w:rPr>
+              <w:t>295</w:t>
+            </w:r>
+          </w:p>
+        </w:tc>
+        <w:tc>
+          <w:tcPr>
+            <w:tcW w:w="1984" w:type="dxa"/>
+          </w:tcPr>
+          <w:p>
+            <w:pPr>
+              <w:pStyle w:val="Prrafodelista"/>
+              <w:ind w:left="0"/>
+              <w:jc w:val="both"/>
+              <w:cnfStyle w:val="000000100000" w:firstRow="0" w:lastRow="0" w:firstColumn="0" w:lastColumn="0" w:oddVBand="0" w:evenVBand="0" w:oddHBand="1" w:evenHBand="0" w:firstRowFirstColumn="0" w:firstRowLastColumn="0" w:lastRowFirstColumn="0" w:lastRowLastColumn="0"/>
+              <w:rPr>
+                <w:lang w:val="es-419"/>
+              </w:rPr>
+            </w:pPr>
+            <w:r>
+              <w:rPr>
+                <w:lang w:val="es-419"/>
+              </w:rPr>
+              <w:t>382</w:t>
+            </w:r>
+          </w:p>
+        </w:tc>
+      </w:tr>
+      <w:tr>
+        <w:tc>
+          <w:tcPr>
+            <w:cnfStyle w:val="001000000000" w:firstRow="0" w:lastRow="0" w:firstColumn="1" w:lastColumn="0" w:oddVBand="0" w:evenVBand="0" w:oddHBand="0" w:evenHBand="0" w:firstRowFirstColumn="0" w:firstRowLastColumn="0" w:lastRowFirstColumn="0" w:lastRowLastColumn="0"/>
+            <w:tcW w:w="2126" w:type="dxa"/>
+          </w:tcPr>
+          <w:p>
+            <w:pPr>
+              <w:pStyle w:val="Prrafodelista"/>
+              <w:ind w:left="0"/>
+              <w:jc w:val="both"/>
+              <w:rPr>
+                <w:lang w:val="es-419"/>
+              </w:rPr>
+            </w:pPr>
+            <w:r>
+              <w:rPr>
+                <w:lang w:val="es-419"/>
+              </w:rPr>
+              <w:t>1000</w:t>
+            </w:r>
+          </w:p>
+        </w:tc>
+        <w:tc>
+          <w:tcPr>
+            <w:tcW w:w="2551" w:type="dxa"/>
+          </w:tcPr>
+          <w:p>
+            <w:pPr>
+              <w:pStyle w:val="Prrafodelista"/>
+              <w:ind w:left="0"/>
+              <w:jc w:val="both"/>
+              <w:cnfStyle w:val="000000000000" w:firstRow="0" w:lastRow="0" w:firstColumn="0" w:lastColumn="0" w:oddVBand="0" w:evenVBand="0" w:oddHBand="0" w:evenHBand="0" w:firstRowFirstColumn="0" w:firstRowLastColumn="0" w:lastRowFirstColumn="0" w:lastRowLastColumn="0"/>
+              <w:rPr>
+                <w:lang w:val="es-419"/>
+              </w:rPr>
+            </w:pPr>
+            <w:r>
+              <w:rPr>
+                <w:lang w:val="es-419"/>
+              </w:rPr>
+              <w:t>190.0</w:t>
+            </w:r>
+            <w:r>
+              <w:rPr>
+                <w:lang w:val="es-419"/>
+              </w:rPr>
+              <w:t>3</w:t>
+            </w:r>
+          </w:p>
+        </w:tc>
+        <w:tc>
+          <w:tcPr>
+            <w:tcW w:w="2268" w:type="dxa"/>
+          </w:tcPr>
+          <w:p>
+            <w:pPr>
+              <w:pStyle w:val="Prrafodelista"/>
+              <w:ind w:left="0"/>
+              <w:jc w:val="both"/>
+              <w:cnfStyle w:val="000000000000" w:firstRow="0" w:lastRow="0" w:firstColumn="0" w:lastColumn="0" w:oddVBand="0" w:evenVBand="0" w:oddHBand="0" w:evenHBand="0" w:firstRowFirstColumn="0" w:firstRowLastColumn="0" w:lastRowFirstColumn="0" w:lastRowLastColumn="0"/>
+              <w:rPr>
+                <w:lang w:val="es-419"/>
+              </w:rPr>
+            </w:pPr>
+            <w:r>
+              <w:rPr>
+                <w:lang w:val="es-419"/>
+              </w:rPr>
+              <w:t>984</w:t>
+            </w:r>
+          </w:p>
+        </w:tc>
+        <w:tc>
+          <w:tcPr>
+            <w:tcW w:w="1984" w:type="dxa"/>
+          </w:tcPr>
+          <w:p>
+            <w:pPr>
+              <w:pStyle w:val="Prrafodelista"/>
+              <w:ind w:left="0"/>
+              <w:jc w:val="both"/>
+              <w:cnfStyle w:val="000000000000" w:firstRow="0" w:lastRow="0" w:firstColumn="0" w:lastColumn="0" w:oddVBand="0" w:evenVBand="0" w:oddHBand="0" w:evenHBand="0" w:firstRowFirstColumn="0" w:firstRowLastColumn="0" w:lastRowFirstColumn="0" w:lastRowLastColumn="0"/>
+              <w:rPr>
+                <w:lang w:val="es-419"/>
+              </w:rPr>
+            </w:pPr>
+            <w:r>
+              <w:rPr>
+                <w:lang w:val="es-419"/>
+              </w:rPr>
+              <w:t>1633</w:t>
+            </w:r>
+          </w:p>
+        </w:tc>
+      </w:tr>
+      <w:tr>
+        <w:trPr>
+          <w:cnfStyle w:val="000000100000" w:firstRow="0" w:lastRow="0" w:firstColumn="0" w:lastColumn="0" w:oddVBand="0" w:evenVBand="0" w:oddHBand="1" w:evenHBand="0" w:firstRowFirstColumn="0" w:firstRowLastColumn="0" w:lastRowFirstColumn="0" w:lastRowLastColumn="0"/>
+        </w:trPr>
+        <w:tc>
+          <w:tcPr>
+            <w:cnfStyle w:val="001000000000" w:firstRow="0" w:lastRow="0" w:firstColumn="1" w:lastColumn="0" w:oddVBand="0" w:evenVBand="0" w:oddHBand="0" w:evenHBand="0" w:firstRowFirstColumn="0" w:firstRowLastColumn="0" w:lastRowFirstColumn="0" w:lastRowLastColumn="0"/>
+            <w:tcW w:w="2126" w:type="dxa"/>
+          </w:tcPr>
+          <w:p>
+            <w:pPr>
+              <w:pStyle w:val="Prrafodelista"/>
+              <w:ind w:left="0"/>
+              <w:jc w:val="both"/>
+              <w:rPr>
+                <w:lang w:val="es-419"/>
+              </w:rPr>
+            </w:pPr>
+            <w:r>
+              <w:rPr>
+                <w:lang w:val="es-419"/>
+              </w:rPr>
+              <w:t>2000</w:t>
+            </w:r>
+          </w:p>
+        </w:tc>
+        <w:tc>
+          <w:tcPr>
+            <w:tcW w:w="2551" w:type="dxa"/>
+          </w:tcPr>
+          <w:p>
+            <w:pPr>
+              <w:pStyle w:val="Prrafodelista"/>
+              <w:ind w:left="0"/>
+              <w:jc w:val="both"/>
+              <w:cnfStyle w:val="000000100000" w:firstRow="0" w:lastRow="0" w:firstColumn="0" w:lastColumn="0" w:oddVBand="0" w:evenVBand="0" w:oddHBand="1" w:evenHBand="0" w:firstRowFirstColumn="0" w:firstRowLastColumn="0" w:lastRowFirstColumn="0" w:lastRowLastColumn="0"/>
+              <w:rPr>
+                <w:lang w:val="es-419"/>
+              </w:rPr>
+            </w:pPr>
+            <w:r>
+              <w:rPr>
+                <w:lang w:val="es-419"/>
+              </w:rPr>
+              <w:t>597.0</w:t>
+            </w:r>
+            <w:r>
+              <w:rPr>
+                <w:lang w:val="es-419"/>
+              </w:rPr>
+              <w:t>3</w:t>
+            </w:r>
+          </w:p>
+        </w:tc>
+        <w:tc>
+          <w:tcPr>
+            <w:tcW w:w="2268" w:type="dxa"/>
+          </w:tcPr>
+          <w:p>
+            <w:pPr>
+              <w:pStyle w:val="Prrafodelista"/>
+              <w:ind w:left="0"/>
+              <w:jc w:val="both"/>
+              <w:cnfStyle w:val="000000100000" w:firstRow="0" w:lastRow="0" w:firstColumn="0" w:lastColumn="0" w:oddVBand="0" w:evenVBand="0" w:oddHBand="1" w:evenHBand="0" w:firstRowFirstColumn="0" w:firstRowLastColumn="0" w:lastRowFirstColumn="0" w:lastRowLastColumn="0"/>
+              <w:rPr>
+                <w:lang w:val="es-419"/>
+              </w:rPr>
+            </w:pPr>
+            <w:r>
+              <w:rPr>
+                <w:lang w:val="es-419"/>
+              </w:rPr>
+              <w:t>1954</w:t>
+            </w:r>
+          </w:p>
+        </w:tc>
+        <w:tc>
+          <w:tcPr>
+            <w:tcW w:w="1984" w:type="dxa"/>
+          </w:tcPr>
+          <w:p>
+            <w:pPr>
+              <w:pStyle w:val="Prrafodelista"/>
+              <w:ind w:left="0"/>
+              <w:jc w:val="both"/>
+              <w:cnfStyle w:val="000000100000" w:firstRow="0" w:lastRow="0" w:firstColumn="0" w:lastColumn="0" w:oddVBand="0" w:evenVBand="0" w:oddHBand="1" w:evenHBand="0" w:firstRowFirstColumn="0" w:firstRowLastColumn="0" w:lastRowFirstColumn="0" w:lastRowLastColumn="0"/>
+              <w:rPr>
+                <w:lang w:val="es-419"/>
+              </w:rPr>
+            </w:pPr>
+            <w:r>
+              <w:rPr>
+                <w:lang w:val="es-419"/>
+              </w:rPr>
+              <w:t>3560</w:t>
+            </w:r>
+          </w:p>
+        </w:tc>
+      </w:tr>
+      <w:tr>
+        <w:tc>
+          <w:tcPr>
+            <w:cnfStyle w:val="001000000000" w:firstRow="0" w:lastRow="0" w:firstColumn="1" w:lastColumn="0" w:oddVBand="0" w:evenVBand="0" w:oddHBand="0" w:evenHBand="0" w:firstRowFirstColumn="0" w:firstRowLastColumn="0" w:lastRowFirstColumn="0" w:lastRowLastColumn="0"/>
+            <w:tcW w:w="2126" w:type="dxa"/>
+          </w:tcPr>
+          <w:p>
+            <w:pPr>
+              <w:pStyle w:val="Prrafodelista"/>
+              <w:ind w:left="0"/>
+              <w:jc w:val="both"/>
+              <w:rPr>
+                <w:lang w:val="es-419"/>
+              </w:rPr>
+            </w:pPr>
+            <w:r>
+              <w:rPr>
+                <w:lang w:val="es-419"/>
+              </w:rPr>
+              <w:t>3000</w:t>
+            </w:r>
+          </w:p>
+        </w:tc>
+        <w:tc>
+          <w:tcPr>
+            <w:tcW w:w="2551" w:type="dxa"/>
+          </w:tcPr>
+          <w:p>
+            <w:pPr>
+              <w:pStyle w:val="Prrafodelista"/>
+              <w:ind w:left="0"/>
+              <w:jc w:val="both"/>
+              <w:cnfStyle w:val="000000000000" w:firstRow="0" w:lastRow="0" w:firstColumn="0" w:lastColumn="0" w:oddVBand="0" w:evenVBand="0" w:oddHBand="0" w:evenHBand="0" w:firstRowFirstColumn="0" w:firstRowLastColumn="0" w:lastRowFirstColumn="0" w:lastRowLastColumn="0"/>
+              <w:rPr>
+                <w:lang w:val="es-419"/>
+              </w:rPr>
+            </w:pPr>
+            <w:r>
+              <w:rPr>
+                <w:lang w:val="es-419"/>
+              </w:rPr>
+              <w:t>1145.50</w:t>
+            </w:r>
+          </w:p>
+        </w:tc>
+        <w:tc>
+          <w:tcPr>
+            <w:tcW w:w="2268" w:type="dxa"/>
+          </w:tcPr>
+          <w:p>
+            <w:pPr>
+              <w:pStyle w:val="Prrafodelista"/>
+              <w:ind w:left="0"/>
+              <w:jc w:val="both"/>
+              <w:cnfStyle w:val="000000000000" w:firstRow="0" w:lastRow="0" w:firstColumn="0" w:lastColumn="0" w:oddVBand="0" w:evenVBand="0" w:oddHBand="0" w:evenHBand="0" w:firstRowFirstColumn="0" w:firstRowLastColumn="0" w:lastRowFirstColumn="0" w:lastRowLastColumn="0"/>
+              <w:rPr>
+                <w:lang w:val="es-419"/>
+              </w:rPr>
+            </w:pPr>
+            <w:r>
+              <w:rPr>
+                <w:lang w:val="es-419"/>
+              </w:rPr>
+              <w:t>2922</w:t>
+            </w:r>
+          </w:p>
+        </w:tc>
+        <w:tc>
+          <w:tcPr>
+            <w:tcW w:w="1984" w:type="dxa"/>
+          </w:tcPr>
+          <w:p>
+            <w:pPr>
+              <w:pStyle w:val="Prrafodelista"/>
+              <w:ind w:left="0"/>
+              <w:jc w:val="both"/>
+              <w:cnfStyle w:val="000000000000" w:firstRow="0" w:lastRow="0" w:firstColumn="0" w:lastColumn="0" w:oddVBand="0" w:evenVBand="0" w:oddHBand="0" w:evenHBand="0" w:firstRowFirstColumn="0" w:firstRowLastColumn="0" w:lastRowFirstColumn="0" w:lastRowLastColumn="0"/>
+              <w:rPr>
+                <w:lang w:val="es-419"/>
+              </w:rPr>
+            </w:pPr>
+            <w:r>
+              <w:rPr>
+                <w:lang w:val="es-419"/>
+              </w:rPr>
+              <w:t>5773</w:t>
+            </w:r>
+          </w:p>
+        </w:tc>
+      </w:tr>
+      <w:tr>
+        <w:trPr>
+          <w:cnfStyle w:val="000000100000" w:firstRow="0" w:lastRow="0" w:firstColumn="0" w:lastColumn="0" w:oddVBand="0" w:evenVBand="0" w:oddHBand="1" w:evenHBand="0" w:firstRowFirstColumn="0" w:firstRowLastColumn="0" w:lastRowFirstColumn="0" w:lastRowLastColumn="0"/>
+        </w:trPr>
+        <w:tc>
+          <w:tcPr>
+            <w:cnfStyle w:val="001000000000" w:firstRow="0" w:lastRow="0" w:firstColumn="1" w:lastColumn="0" w:oddVBand="0" w:evenVBand="0" w:oddHBand="0" w:evenHBand="0" w:firstRowFirstColumn="0" w:firstRowLastColumn="0" w:lastRowFirstColumn="0" w:lastRowLastColumn="0"/>
+            <w:tcW w:w="2126" w:type="dxa"/>
+          </w:tcPr>
+          <w:p>
+            <w:pPr>
+              <w:pStyle w:val="Prrafodelista"/>
+              <w:ind w:left="0"/>
+              <w:jc w:val="both"/>
+              <w:rPr>
+                <w:lang w:val="es-419"/>
+              </w:rPr>
+            </w:pPr>
+            <w:r>
+              <w:rPr>
+                <w:lang w:val="es-419"/>
+              </w:rPr>
+              <w:t>7000</w:t>
+            </w:r>
+          </w:p>
+        </w:tc>
+        <w:tc>
+          <w:tcPr>
+            <w:tcW w:w="2551" w:type="dxa"/>
+          </w:tcPr>
+          <w:p>
+            <w:pPr>
+              <w:pStyle w:val="Prrafodelista"/>
+              <w:ind w:left="0"/>
+              <w:jc w:val="both"/>
+              <w:cnfStyle w:val="000000100000" w:firstRow="0" w:lastRow="0" w:firstColumn="0" w:lastColumn="0" w:oddVBand="0" w:evenVBand="0" w:oddHBand="1" w:evenHBand="0" w:firstRowFirstColumn="0" w:firstRowLastColumn="0" w:lastRowFirstColumn="0" w:lastRowLastColumn="0"/>
+              <w:rPr>
+                <w:lang w:val="es-419"/>
+              </w:rPr>
+            </w:pPr>
+            <w:r>
+              <w:rPr>
+                <w:lang w:val="es-419"/>
+              </w:rPr>
+              <w:t>2304.11</w:t>
+            </w:r>
+          </w:p>
+        </w:tc>
+        <w:tc>
+          <w:tcPr>
+            <w:tcW w:w="2268" w:type="dxa"/>
+          </w:tcPr>
+          <w:p>
+            <w:pPr>
+              <w:pStyle w:val="Prrafodelista"/>
+              <w:ind w:left="0"/>
+              <w:jc w:val="both"/>
+              <w:cnfStyle w:val="000000100000" w:firstRow="0" w:lastRow="0" w:firstColumn="0" w:lastColumn="0" w:oddVBand="0" w:evenVBand="0" w:oddHBand="1" w:evenHBand="0" w:firstRowFirstColumn="0" w:firstRowLastColumn="0" w:lastRowFirstColumn="0" w:lastRowLastColumn="0"/>
+              <w:rPr>
+                <w:lang w:val="es-419"/>
+              </w:rPr>
+            </w:pPr>
+            <w:r>
+              <w:rPr>
+                <w:lang w:val="es-419"/>
+              </w:rPr>
+              <w:t>6829</w:t>
+            </w:r>
+          </w:p>
+        </w:tc>
+        <w:tc>
+          <w:tcPr>
+            <w:tcW w:w="1984" w:type="dxa"/>
+          </w:tcPr>
+          <w:p>
+            <w:pPr>
+              <w:pStyle w:val="Prrafodelista"/>
+              <w:ind w:left="0"/>
+              <w:jc w:val="both"/>
+              <w:cnfStyle w:val="000000100000" w:firstRow="0" w:lastRow="0" w:firstColumn="0" w:lastColumn="0" w:oddVBand="0" w:evenVBand="0" w:oddHBand="1" w:evenHBand="0" w:firstRowFirstColumn="0" w:firstRowLastColumn="0" w:lastRowFirstColumn="0" w:lastRowLastColumn="0"/>
+              <w:rPr>
+                <w:lang w:val="es-419"/>
+              </w:rPr>
+            </w:pPr>
+            <w:r>
+              <w:rPr>
+                <w:lang w:val="es-419"/>
+              </w:rPr>
+              <w:t>15334</w:t>
+            </w:r>
+          </w:p>
+        </w:tc>
+      </w:tr>
+      <w:tr>
+        <w:tc>
+          <w:tcPr>
+            <w:cnfStyle w:val="001000000000" w:firstRow="0" w:lastRow="0" w:firstColumn="1" w:lastColumn="0" w:oddVBand="0" w:evenVBand="0" w:oddHBand="0" w:evenHBand="0" w:firstRowFirstColumn="0" w:firstRowLastColumn="0" w:lastRowFirstColumn="0" w:lastRowLastColumn="0"/>
+            <w:tcW w:w="2126" w:type="dxa"/>
+          </w:tcPr>
+          <w:p>
+            <w:pPr>
+              <w:pStyle w:val="Prrafodelista"/>
+              <w:ind w:left="0"/>
+              <w:jc w:val="both"/>
+              <w:rPr>
+                <w:lang w:val="es-419"/>
+              </w:rPr>
+            </w:pPr>
+            <w:r>
+              <w:rPr>
+                <w:lang w:val="es-419"/>
+              </w:rPr>
+              <w:t>10000</w:t>
+            </w:r>
+          </w:p>
+        </w:tc>
+        <w:tc>
+          <w:tcPr>
+            <w:tcW w:w="2551" w:type="dxa"/>
+          </w:tcPr>
+          <w:p>
+            <w:pPr>
+              <w:pStyle w:val="Prrafodelista"/>
+              <w:ind w:left="0"/>
+              <w:jc w:val="both"/>
+              <w:cnfStyle w:val="000000000000" w:firstRow="0" w:lastRow="0" w:firstColumn="0" w:lastColumn="0" w:oddVBand="0" w:evenVBand="0" w:oddHBand="0" w:evenHBand="0" w:firstRowFirstColumn="0" w:firstRowLastColumn="0" w:lastRowFirstColumn="0" w:lastRowLastColumn="0"/>
+              <w:rPr>
+                <w:lang w:val="es-419"/>
+              </w:rPr>
+            </w:pPr>
+            <w:r>
+              <w:rPr>
+                <w:lang w:val="es-419"/>
+              </w:rPr>
+              <w:t>10470.4</w:t>
+            </w:r>
+            <w:r>
+              <w:rPr>
+                <w:lang w:val="es-419"/>
+              </w:rPr>
+              <w:t>5</w:t>
+            </w:r>
+          </w:p>
+        </w:tc>
+        <w:tc>
+          <w:tcPr>
+            <w:tcW w:w="2268" w:type="dxa"/>
+          </w:tcPr>
+          <w:p>
+            <w:pPr>
+              <w:pStyle w:val="Prrafodelista"/>
+              <w:ind w:left="0"/>
+              <w:jc w:val="both"/>
+              <w:cnfStyle w:val="000000000000" w:firstRow="0" w:lastRow="0" w:firstColumn="0" w:lastColumn="0" w:oddVBand="0" w:evenVBand="0" w:oddHBand="0" w:evenHBand="0" w:firstRowFirstColumn="0" w:firstRowLastColumn="0" w:lastRowFirstColumn="0" w:lastRowLastColumn="0"/>
+              <w:rPr>
+                <w:lang w:val="es-419"/>
+              </w:rPr>
+            </w:pPr>
+            <w:r>
+              <w:rPr>
+                <w:lang w:val="es-419"/>
+              </w:rPr>
+              <w:t>9767</w:t>
+            </w:r>
+          </w:p>
+        </w:tc>
+        <w:tc>
+          <w:tcPr>
+            <w:tcW w:w="1984" w:type="dxa"/>
+          </w:tcPr>
+          <w:p>
+            <w:pPr>
+              <w:pStyle w:val="Prrafodelista"/>
+              <w:ind w:left="0"/>
+              <w:jc w:val="both"/>
+              <w:cnfStyle w:val="000000000000" w:firstRow="0" w:lastRow="0" w:firstColumn="0" w:lastColumn="0" w:oddVBand="0" w:evenVBand="0" w:oddHBand="0" w:evenHBand="0" w:firstRowFirstColumn="0" w:firstRowLastColumn="0" w:lastRowFirstColumn="0" w:lastRowLastColumn="0"/>
+              <w:rPr>
+                <w:lang w:val="es-419"/>
+              </w:rPr>
+            </w:pPr>
+            <w:r>
+              <w:rPr>
+                <w:lang w:val="es-419"/>
+              </w:rPr>
+              <w:t>22758</w:t>
+            </w:r>
+          </w:p>
+        </w:tc>
+      </w:tr>
+      <w:tr>
+        <w:trPr>
+          <w:cnfStyle w:val="000000100000" w:firstRow="0" w:lastRow="0" w:firstColumn="0" w:lastColumn="0" w:oddVBand="0" w:evenVBand="0" w:oddHBand="1" w:evenHBand="0" w:firstRowFirstColumn="0" w:firstRowLastColumn="0" w:lastRowFirstColumn="0" w:lastRowLastColumn="0"/>
+        </w:trPr>
+        <w:tc>
+          <w:tcPr>
+            <w:cnfStyle w:val="001000000000" w:firstRow="0" w:lastRow="0" w:firstColumn="1" w:lastColumn="0" w:oddVBand="0" w:evenVBand="0" w:oddHBand="0" w:evenHBand="0" w:firstRowFirstColumn="0" w:firstRowLastColumn="0" w:lastRowFirstColumn="0" w:lastRowLastColumn="0"/>
+            <w:tcW w:w="2126" w:type="dxa"/>
+          </w:tcPr>
+          <w:p>
+            <w:pPr>
+              <w:pStyle w:val="Prrafodelista"/>
+              <w:ind w:left="0"/>
+              <w:jc w:val="both"/>
+              <w:rPr>
+                <w:lang w:val="es-419"/>
+              </w:rPr>
+            </w:pPr>
+            <w:r>
+              <w:rPr>
+                <w:lang w:val="es-419"/>
+              </w:rPr>
+              <w:t>14000</w:t>
+            </w:r>
+          </w:p>
+        </w:tc>
+        <w:tc>
+          <w:tcPr>
+            <w:tcW w:w="2551" w:type="dxa"/>
+          </w:tcPr>
+          <w:p>
+            <w:pPr>
+              <w:pStyle w:val="Prrafodelista"/>
+              <w:ind w:left="0"/>
+              <w:jc w:val="both"/>
+              <w:cnfStyle w:val="000000100000" w:firstRow="0" w:lastRow="0" w:firstColumn="0" w:lastColumn="0" w:oddVBand="0" w:evenVBand="0" w:oddHBand="1" w:evenHBand="0" w:firstRowFirstColumn="0" w:firstRowLastColumn="0" w:lastRowFirstColumn="0" w:lastRowLastColumn="0"/>
+              <w:rPr>
+                <w:lang w:val="es-419"/>
+              </w:rPr>
+            </w:pPr>
+            <w:r>
+              <w:rPr>
+                <w:lang w:val="es-419"/>
+              </w:rPr>
+              <w:t>16310.15</w:t>
+            </w:r>
+          </w:p>
+        </w:tc>
+        <w:tc>
+          <w:tcPr>
+            <w:tcW w:w="2268" w:type="dxa"/>
+          </w:tcPr>
+          <w:p>
+            <w:pPr>
+              <w:pStyle w:val="Prrafodelista"/>
+              <w:ind w:left="0"/>
+              <w:jc w:val="both"/>
+              <w:cnfStyle w:val="000000100000" w:firstRow="0" w:lastRow="0" w:firstColumn="0" w:lastColumn="0" w:oddVBand="0" w:evenVBand="0" w:oddHBand="1" w:evenHBand="0" w:firstRowFirstColumn="0" w:firstRowLastColumn="0" w:lastRowFirstColumn="0" w:lastRowLastColumn="0"/>
+              <w:rPr>
+                <w:lang w:val="es-419"/>
+              </w:rPr>
+            </w:pPr>
+            <w:r>
+              <w:rPr>
+                <w:lang w:val="es-419"/>
+              </w:rPr>
+              <w:t>13535</w:t>
+            </w:r>
+          </w:p>
+        </w:tc>
+        <w:tc>
+          <w:tcPr>
+            <w:tcW w:w="1984" w:type="dxa"/>
+          </w:tcPr>
+          <w:p>
+            <w:pPr>
+              <w:pStyle w:val="Prrafodelista"/>
+              <w:ind w:left="0"/>
+              <w:jc w:val="both"/>
+              <w:cnfStyle w:val="000000100000" w:firstRow="0" w:lastRow="0" w:firstColumn="0" w:lastColumn="0" w:oddVBand="0" w:evenVBand="0" w:oddHBand="1" w:evenHBand="0" w:firstRowFirstColumn="0" w:firstRowLastColumn="0" w:lastRowFirstColumn="0" w:lastRowLastColumn="0"/>
+              <w:rPr>
+                <w:lang w:val="es-419"/>
+              </w:rPr>
+            </w:pPr>
+            <w:r>
+              <w:rPr>
+                <w:lang w:val="es-419"/>
+              </w:rPr>
+              <w:t>32270</w:t>
+            </w:r>
+          </w:p>
+        </w:tc>
+      </w:tr>
+    </w:tbl>
+    <w:p>
+      <w:pPr>
+        <w:pStyle w:val="Prrafodelista"/>
+        <w:spacing w:after="0"/>
+        <w:jc w:val="both"/>
+        <w:rPr>
+          <w:color w:val="FF0000"/>
           <w:lang w:val="es-419"/>
         </w:rPr>
       </w:pPr>
     </w:p>
     <w:p>
       <w:pPr>
-        <w:pStyle w:val="ListParagraph"/>
+        <w:spacing w:after="0"/>
+        <w:jc w:val="both"/>
+        <w:rPr>
+          <w:lang w:val="es-419"/>
+        </w:rPr>
+      </w:pPr>
+    </w:p>
+    <w:p>
+      <w:pPr>
+        <w:pStyle w:val="Prrafodelista"/>
+        <w:rPr>
+          <w:lang w:val="es-419"/>
+        </w:rPr>
+      </w:pPr>
+      <w:r>
+        <w:rPr>
+          <w:lang w:val="es-419"/>
+        </w:rPr>
+        <w:t xml:space="preserve">Entre mayor cantidad de nodos, mas arcos pueden formarse, de manera que existirían más rutas posibles. La función 4 al calcular la ruta más corta desde la estación indicada a todas las otras estaciones (los otros vértices del grafo), tardará más en ejecutarse si tiene mayor número de rutas que analizar. </w:t>
+      </w:r>
+    </w:p>
+    <w:p>
+      <w:pPr>
+        <w:pStyle w:val="Prrafodelista"/>
+        <w:rPr>
+          <w:lang w:val="es-419"/>
+        </w:rPr>
+      </w:pPr>
+    </w:p>
+    <w:p>
+      <w:pPr>
+        <w:pStyle w:val="Prrafodelista"/>
+        <w:rPr>
+          <w:lang w:val="es-419"/>
+        </w:rPr>
+      </w:pPr>
+      <w:r>
+        <w:rPr>
+          <w:lang w:val="es-419"/>
+        </w:rPr>
+        <w:t>Toma de datos de la función 6:</w:t>
+      </w:r>
+    </w:p>
+    <w:tbl>
+      <w:tblPr>
+        <w:tblStyle w:val="Tablaconcuadrcula4-nfasis1"/>
+        <w:tblW w:w="0" w:type="auto"/>
+        <w:tblInd w:w="421" w:type="dxa"/>
+        <w:tblLook w:val="04A0" w:firstRow="1" w:lastRow="0" w:firstColumn="1" w:lastColumn="0" w:noHBand="0" w:noVBand="1"/>
+      </w:tblPr>
+      <w:tblGrid>
+        <w:gridCol w:w="2126"/>
+        <w:gridCol w:w="2551"/>
+        <w:gridCol w:w="2268"/>
+        <w:gridCol w:w="1984"/>
+      </w:tblGrid>
+      <w:tr>
+        <w:trPr>
+          <w:cnfStyle w:val="100000000000" w:firstRow="1" w:lastRow="0" w:firstColumn="0" w:lastColumn="0" w:oddVBand="0" w:evenVBand="0" w:oddHBand="0" w:evenHBand="0" w:firstRowFirstColumn="0" w:firstRowLastColumn="0" w:lastRowFirstColumn="0" w:lastRowLastColumn="0"/>
+        </w:trPr>
+        <w:tc>
+          <w:tcPr>
+            <w:cnfStyle w:val="001000000000" w:firstRow="0" w:lastRow="0" w:firstColumn="1" w:lastColumn="0" w:oddVBand="0" w:evenVBand="0" w:oddHBand="0" w:evenHBand="0" w:firstRowFirstColumn="0" w:firstRowLastColumn="0" w:lastRowFirstColumn="0" w:lastRowLastColumn="0"/>
+            <w:tcW w:w="2126" w:type="dxa"/>
+          </w:tcPr>
+          <w:p>
+            <w:pPr>
+              <w:pStyle w:val="Prrafodelista"/>
+              <w:ind w:left="0"/>
+              <w:jc w:val="both"/>
+              <w:rPr>
+                <w:lang w:val="es-419"/>
+              </w:rPr>
+            </w:pPr>
+            <w:r>
+              <w:rPr>
+                <w:lang w:val="es-419"/>
+              </w:rPr>
+              <w:t>Tamaño entrada</w:t>
+            </w:r>
+          </w:p>
+        </w:tc>
+        <w:tc>
+          <w:tcPr>
+            <w:tcW w:w="2551" w:type="dxa"/>
+          </w:tcPr>
+          <w:p>
+            <w:pPr>
+              <w:pStyle w:val="Prrafodelista"/>
+              <w:ind w:left="0"/>
+              <w:jc w:val="both"/>
+              <w:cnfStyle w:val="100000000000" w:firstRow="1" w:lastRow="0" w:firstColumn="0" w:lastColumn="0" w:oddVBand="0" w:evenVBand="0" w:oddHBand="0" w:evenHBand="0" w:firstRowFirstColumn="0" w:firstRowLastColumn="0" w:lastRowFirstColumn="0" w:lastRowLastColumn="0"/>
+              <w:rPr>
+                <w:lang w:val="es-419"/>
+              </w:rPr>
+            </w:pPr>
+            <w:r>
+              <w:rPr>
+                <w:lang w:val="es-419"/>
+              </w:rPr>
+              <w:t>Tiempo de ejecución</w:t>
+            </w:r>
+            <w:r>
+              <w:rPr>
+                <w:lang w:val="es-419"/>
+              </w:rPr>
+              <w:t xml:space="preserve"> (ms)</w:t>
+            </w:r>
+          </w:p>
+        </w:tc>
+        <w:tc>
+          <w:tcPr>
+            <w:tcW w:w="2268" w:type="dxa"/>
+          </w:tcPr>
+          <w:p>
+            <w:pPr>
+              <w:pStyle w:val="Prrafodelista"/>
+              <w:ind w:left="0"/>
+              <w:jc w:val="both"/>
+              <w:cnfStyle w:val="100000000000" w:firstRow="1" w:lastRow="0" w:firstColumn="0" w:lastColumn="0" w:oddVBand="0" w:evenVBand="0" w:oddHBand="0" w:evenHBand="0" w:firstRowFirstColumn="0" w:firstRowLastColumn="0" w:lastRowFirstColumn="0" w:lastRowLastColumn="0"/>
+              <w:rPr>
+                <w:color w:val="auto"/>
+                <w:lang w:val="es-419"/>
+              </w:rPr>
+            </w:pPr>
+            <w:r>
+              <w:rPr>
+                <w:lang w:val="es-419"/>
+              </w:rPr>
+              <w:t>Vértices</w:t>
+            </w:r>
+          </w:p>
+        </w:tc>
+        <w:tc>
+          <w:tcPr>
+            <w:tcW w:w="1984" w:type="dxa"/>
+          </w:tcPr>
+          <w:p>
+            <w:pPr>
+              <w:pStyle w:val="Prrafodelista"/>
+              <w:ind w:left="0"/>
+              <w:jc w:val="both"/>
+              <w:cnfStyle w:val="100000000000" w:firstRow="1" w:lastRow="0" w:firstColumn="0" w:lastColumn="0" w:oddVBand="0" w:evenVBand="0" w:oddHBand="0" w:evenHBand="0" w:firstRowFirstColumn="0" w:firstRowLastColumn="0" w:lastRowFirstColumn="0" w:lastRowLastColumn="0"/>
+              <w:rPr>
+                <w:color w:val="auto"/>
+                <w:lang w:val="es-419"/>
+              </w:rPr>
+            </w:pPr>
+            <w:r>
+              <w:rPr>
+                <w:lang w:val="es-419"/>
+              </w:rPr>
+              <w:t>Arcos</w:t>
+            </w:r>
+          </w:p>
+        </w:tc>
+      </w:tr>
+      <w:tr>
+        <w:trPr>
+          <w:cnfStyle w:val="000000100000" w:firstRow="0" w:lastRow="0" w:firstColumn="0" w:lastColumn="0" w:oddVBand="0" w:evenVBand="0" w:oddHBand="1" w:evenHBand="0" w:firstRowFirstColumn="0" w:firstRowLastColumn="0" w:lastRowFirstColumn="0" w:lastRowLastColumn="0"/>
+        </w:trPr>
+        <w:tc>
+          <w:tcPr>
+            <w:cnfStyle w:val="001000000000" w:firstRow="0" w:lastRow="0" w:firstColumn="1" w:lastColumn="0" w:oddVBand="0" w:evenVBand="0" w:oddHBand="0" w:evenHBand="0" w:firstRowFirstColumn="0" w:firstRowLastColumn="0" w:lastRowFirstColumn="0" w:lastRowLastColumn="0"/>
+            <w:tcW w:w="2126" w:type="dxa"/>
+          </w:tcPr>
+          <w:p>
+            <w:pPr>
+              <w:pStyle w:val="Prrafodelista"/>
+              <w:ind w:left="0"/>
+              <w:jc w:val="both"/>
+              <w:rPr>
+                <w:lang w:val="es-419"/>
+              </w:rPr>
+            </w:pPr>
+            <w:r>
+              <w:rPr>
+                <w:lang w:val="es-419"/>
+              </w:rPr>
+              <w:t>50</w:t>
+            </w:r>
+          </w:p>
+        </w:tc>
+        <w:tc>
+          <w:tcPr>
+            <w:tcW w:w="2551" w:type="dxa"/>
+          </w:tcPr>
+          <w:p>
+            <w:pPr>
+              <w:pStyle w:val="Prrafodelista"/>
+              <w:ind w:left="0"/>
+              <w:jc w:val="both"/>
+              <w:cnfStyle w:val="000000100000" w:firstRow="0" w:lastRow="0" w:firstColumn="0" w:lastColumn="0" w:oddVBand="0" w:evenVBand="0" w:oddHBand="1" w:evenHBand="0" w:firstRowFirstColumn="0" w:firstRowLastColumn="0" w:lastRowFirstColumn="0" w:lastRowLastColumn="0"/>
+              <w:rPr>
+                <w:lang w:val="es-419"/>
+              </w:rPr>
+            </w:pPr>
+            <w:r>
+              <w:rPr>
+                <w:lang w:val="es-419"/>
+              </w:rPr>
+              <w:t>1.35</w:t>
+            </w:r>
+          </w:p>
+        </w:tc>
+        <w:tc>
+          <w:tcPr>
+            <w:tcW w:w="2268" w:type="dxa"/>
+          </w:tcPr>
+          <w:p>
+            <w:pPr>
+              <w:pStyle w:val="Prrafodelista"/>
+              <w:ind w:left="0"/>
+              <w:jc w:val="both"/>
+              <w:cnfStyle w:val="000000100000" w:firstRow="0" w:lastRow="0" w:firstColumn="0" w:lastColumn="0" w:oddVBand="0" w:evenVBand="0" w:oddHBand="1" w:evenHBand="0" w:firstRowFirstColumn="0" w:firstRowLastColumn="0" w:lastRowFirstColumn="0" w:lastRowLastColumn="0"/>
+              <w:rPr>
+                <w:lang w:val="es-419"/>
+              </w:rPr>
+            </w:pPr>
+            <w:r>
+              <w:rPr>
+                <w:lang w:val="es-419"/>
+              </w:rPr>
+              <w:t>74</w:t>
+            </w:r>
+          </w:p>
+        </w:tc>
+        <w:tc>
+          <w:tcPr>
+            <w:tcW w:w="1984" w:type="dxa"/>
+          </w:tcPr>
+          <w:p>
+            <w:pPr>
+              <w:pStyle w:val="Prrafodelista"/>
+              <w:ind w:left="0"/>
+              <w:jc w:val="both"/>
+              <w:cnfStyle w:val="000000100000" w:firstRow="0" w:lastRow="0" w:firstColumn="0" w:lastColumn="0" w:oddVBand="0" w:evenVBand="0" w:oddHBand="1" w:evenHBand="0" w:firstRowFirstColumn="0" w:firstRowLastColumn="0" w:lastRowFirstColumn="0" w:lastRowLastColumn="0"/>
+              <w:rPr>
+                <w:lang w:val="es-419"/>
+              </w:rPr>
+            </w:pPr>
+            <w:r>
+              <w:rPr>
+                <w:lang w:val="es-419"/>
+              </w:rPr>
+              <w:t>73</w:t>
+            </w:r>
+          </w:p>
+        </w:tc>
+      </w:tr>
+      <w:tr>
+        <w:tc>
+          <w:tcPr>
+            <w:cnfStyle w:val="001000000000" w:firstRow="0" w:lastRow="0" w:firstColumn="1" w:lastColumn="0" w:oddVBand="0" w:evenVBand="0" w:oddHBand="0" w:evenHBand="0" w:firstRowFirstColumn="0" w:firstRowLastColumn="0" w:lastRowFirstColumn="0" w:lastRowLastColumn="0"/>
+            <w:tcW w:w="2126" w:type="dxa"/>
+          </w:tcPr>
+          <w:p>
+            <w:pPr>
+              <w:pStyle w:val="Prrafodelista"/>
+              <w:ind w:left="0"/>
+              <w:jc w:val="both"/>
+              <w:rPr>
+                <w:lang w:val="es-419"/>
+              </w:rPr>
+            </w:pPr>
+            <w:r>
+              <w:rPr>
+                <w:lang w:val="es-419"/>
+              </w:rPr>
+              <w:t>150</w:t>
+            </w:r>
+          </w:p>
+        </w:tc>
+        <w:tc>
+          <w:tcPr>
+            <w:tcW w:w="2551" w:type="dxa"/>
+          </w:tcPr>
+          <w:p>
+            <w:pPr>
+              <w:pStyle w:val="Prrafodelista"/>
+              <w:ind w:left="0"/>
+              <w:jc w:val="both"/>
+              <w:cnfStyle w:val="000000000000" w:firstRow="0" w:lastRow="0" w:firstColumn="0" w:lastColumn="0" w:oddVBand="0" w:evenVBand="0" w:oddHBand="0" w:evenHBand="0" w:firstRowFirstColumn="0" w:firstRowLastColumn="0" w:lastRowFirstColumn="0" w:lastRowLastColumn="0"/>
+              <w:rPr>
+                <w:lang w:val="es-419"/>
+              </w:rPr>
+            </w:pPr>
+            <w:r>
+              <w:rPr>
+                <w:lang w:val="es-419"/>
+              </w:rPr>
+              <w:t>1.7</w:t>
+            </w:r>
+            <w:r>
+              <w:rPr>
+                <w:lang w:val="es-419"/>
+              </w:rPr>
+              <w:t>5</w:t>
+            </w:r>
+          </w:p>
+        </w:tc>
+        <w:tc>
+          <w:tcPr>
+            <w:tcW w:w="2268" w:type="dxa"/>
+          </w:tcPr>
+          <w:p>
+            <w:pPr>
+              <w:pStyle w:val="Prrafodelista"/>
+              <w:ind w:left="0"/>
+              <w:jc w:val="both"/>
+              <w:cnfStyle w:val="000000000000" w:firstRow="0" w:lastRow="0" w:firstColumn="0" w:lastColumn="0" w:oddVBand="0" w:evenVBand="0" w:oddHBand="0" w:evenHBand="0" w:firstRowFirstColumn="0" w:firstRowLastColumn="0" w:lastRowFirstColumn="0" w:lastRowLastColumn="0"/>
+              <w:rPr>
+                <w:lang w:val="es-419"/>
+              </w:rPr>
+            </w:pPr>
+            <w:r>
+              <w:rPr>
+                <w:lang w:val="es-419"/>
+              </w:rPr>
+              <w:t>146</w:t>
+            </w:r>
+          </w:p>
+        </w:tc>
+        <w:tc>
+          <w:tcPr>
+            <w:tcW w:w="1984" w:type="dxa"/>
+          </w:tcPr>
+          <w:p>
+            <w:pPr>
+              <w:pStyle w:val="Prrafodelista"/>
+              <w:ind w:left="0"/>
+              <w:jc w:val="both"/>
+              <w:cnfStyle w:val="000000000000" w:firstRow="0" w:lastRow="0" w:firstColumn="0" w:lastColumn="0" w:oddVBand="0" w:evenVBand="0" w:oddHBand="0" w:evenHBand="0" w:firstRowFirstColumn="0" w:firstRowLastColumn="0" w:lastRowFirstColumn="0" w:lastRowLastColumn="0"/>
+              <w:rPr>
+                <w:lang w:val="es-419"/>
+              </w:rPr>
+            </w:pPr>
+            <w:r>
+              <w:rPr>
+                <w:lang w:val="es-419"/>
+              </w:rPr>
+              <w:t>146</w:t>
+            </w:r>
+          </w:p>
+        </w:tc>
+      </w:tr>
+      <w:tr>
+        <w:trPr>
+          <w:cnfStyle w:val="000000100000" w:firstRow="0" w:lastRow="0" w:firstColumn="0" w:lastColumn="0" w:oddVBand="0" w:evenVBand="0" w:oddHBand="1" w:evenHBand="0" w:firstRowFirstColumn="0" w:firstRowLastColumn="0" w:lastRowFirstColumn="0" w:lastRowLastColumn="0"/>
+        </w:trPr>
+        <w:tc>
+          <w:tcPr>
+            <w:cnfStyle w:val="001000000000" w:firstRow="0" w:lastRow="0" w:firstColumn="1" w:lastColumn="0" w:oddVBand="0" w:evenVBand="0" w:oddHBand="0" w:evenHBand="0" w:firstRowFirstColumn="0" w:firstRowLastColumn="0" w:lastRowFirstColumn="0" w:lastRowLastColumn="0"/>
+            <w:tcW w:w="2126" w:type="dxa"/>
+          </w:tcPr>
+          <w:p>
+            <w:pPr>
+              <w:pStyle w:val="Prrafodelista"/>
+              <w:ind w:left="0"/>
+              <w:jc w:val="both"/>
+              <w:rPr>
+                <w:lang w:val="es-419"/>
+              </w:rPr>
+            </w:pPr>
+            <w:r>
+              <w:rPr>
+                <w:lang w:val="es-419"/>
+              </w:rPr>
+              <w:t>300</w:t>
+            </w:r>
+          </w:p>
+        </w:tc>
+        <w:tc>
+          <w:tcPr>
+            <w:tcW w:w="2551" w:type="dxa"/>
+          </w:tcPr>
+          <w:p>
+            <w:pPr>
+              <w:pStyle w:val="Prrafodelista"/>
+              <w:ind w:left="0"/>
+              <w:jc w:val="both"/>
+              <w:cnfStyle w:val="000000100000" w:firstRow="0" w:lastRow="0" w:firstColumn="0" w:lastColumn="0" w:oddVBand="0" w:evenVBand="0" w:oddHBand="1" w:evenHBand="0" w:firstRowFirstColumn="0" w:firstRowLastColumn="0" w:lastRowFirstColumn="0" w:lastRowLastColumn="0"/>
+              <w:rPr>
+                <w:lang w:val="es-419"/>
+              </w:rPr>
+            </w:pPr>
+            <w:r>
+              <w:rPr>
+                <w:lang w:val="es-419"/>
+              </w:rPr>
+              <w:t>1.9</w:t>
+            </w:r>
+            <w:r>
+              <w:rPr>
+                <w:lang w:val="es-419"/>
+              </w:rPr>
+              <w:t>7</w:t>
+            </w:r>
+          </w:p>
+        </w:tc>
+        <w:tc>
+          <w:tcPr>
+            <w:tcW w:w="2268" w:type="dxa"/>
+          </w:tcPr>
+          <w:p>
+            <w:pPr>
+              <w:pStyle w:val="Prrafodelista"/>
+              <w:ind w:left="0"/>
+              <w:jc w:val="both"/>
+              <w:cnfStyle w:val="000000100000" w:firstRow="0" w:lastRow="0" w:firstColumn="0" w:lastColumn="0" w:oddVBand="0" w:evenVBand="0" w:oddHBand="1" w:evenHBand="0" w:firstRowFirstColumn="0" w:firstRowLastColumn="0" w:lastRowFirstColumn="0" w:lastRowLastColumn="0"/>
+              <w:rPr>
+                <w:lang w:val="es-419"/>
+              </w:rPr>
+            </w:pPr>
+            <w:r>
+              <w:rPr>
+                <w:lang w:val="es-419"/>
+              </w:rPr>
+              <w:t>295</w:t>
+            </w:r>
+          </w:p>
+        </w:tc>
+        <w:tc>
+          <w:tcPr>
+            <w:tcW w:w="1984" w:type="dxa"/>
+          </w:tcPr>
+          <w:p>
+            <w:pPr>
+              <w:pStyle w:val="Prrafodelista"/>
+              <w:ind w:left="0"/>
+              <w:jc w:val="both"/>
+              <w:cnfStyle w:val="000000100000" w:firstRow="0" w:lastRow="0" w:firstColumn="0" w:lastColumn="0" w:oddVBand="0" w:evenVBand="0" w:oddHBand="1" w:evenHBand="0" w:firstRowFirstColumn="0" w:firstRowLastColumn="0" w:lastRowFirstColumn="0" w:lastRowLastColumn="0"/>
+              <w:rPr>
+                <w:lang w:val="es-419"/>
+              </w:rPr>
+            </w:pPr>
+            <w:r>
+              <w:rPr>
+                <w:lang w:val="es-419"/>
+              </w:rPr>
+              <w:t>382</w:t>
+            </w:r>
+          </w:p>
+        </w:tc>
+      </w:tr>
+      <w:tr>
+        <w:tc>
+          <w:tcPr>
+            <w:cnfStyle w:val="001000000000" w:firstRow="0" w:lastRow="0" w:firstColumn="1" w:lastColumn="0" w:oddVBand="0" w:evenVBand="0" w:oddHBand="0" w:evenHBand="0" w:firstRowFirstColumn="0" w:firstRowLastColumn="0" w:lastRowFirstColumn="0" w:lastRowLastColumn="0"/>
+            <w:tcW w:w="2126" w:type="dxa"/>
+          </w:tcPr>
+          <w:p>
+            <w:pPr>
+              <w:pStyle w:val="Prrafodelista"/>
+              <w:ind w:left="0"/>
+              <w:jc w:val="both"/>
+              <w:rPr>
+                <w:lang w:val="es-419"/>
+              </w:rPr>
+            </w:pPr>
+            <w:r>
+              <w:rPr>
+                <w:lang w:val="es-419"/>
+              </w:rPr>
+              <w:lastRenderedPageBreak/>
+              <w:t>1000</w:t>
+            </w:r>
+          </w:p>
+        </w:tc>
+        <w:tc>
+          <w:tcPr>
+            <w:tcW w:w="2551" w:type="dxa"/>
+          </w:tcPr>
+          <w:p>
+            <w:pPr>
+              <w:pStyle w:val="Prrafodelista"/>
+              <w:ind w:left="0"/>
+              <w:jc w:val="both"/>
+              <w:cnfStyle w:val="000000000000" w:firstRow="0" w:lastRow="0" w:firstColumn="0" w:lastColumn="0" w:oddVBand="0" w:evenVBand="0" w:oddHBand="0" w:evenHBand="0" w:firstRowFirstColumn="0" w:firstRowLastColumn="0" w:lastRowFirstColumn="0" w:lastRowLastColumn="0"/>
+              <w:rPr>
+                <w:lang w:val="es-419"/>
+              </w:rPr>
+            </w:pPr>
+            <w:r>
+              <w:rPr>
+                <w:lang w:val="es-419"/>
+              </w:rPr>
+              <w:t>2.00</w:t>
+            </w:r>
+          </w:p>
+        </w:tc>
+        <w:tc>
+          <w:tcPr>
+            <w:tcW w:w="2268" w:type="dxa"/>
+          </w:tcPr>
+          <w:p>
+            <w:pPr>
+              <w:pStyle w:val="Prrafodelista"/>
+              <w:ind w:left="0"/>
+              <w:jc w:val="both"/>
+              <w:cnfStyle w:val="000000000000" w:firstRow="0" w:lastRow="0" w:firstColumn="0" w:lastColumn="0" w:oddVBand="0" w:evenVBand="0" w:oddHBand="0" w:evenHBand="0" w:firstRowFirstColumn="0" w:firstRowLastColumn="0" w:lastRowFirstColumn="0" w:lastRowLastColumn="0"/>
+              <w:rPr>
+                <w:lang w:val="es-419"/>
+              </w:rPr>
+            </w:pPr>
+            <w:r>
+              <w:rPr>
+                <w:lang w:val="es-419"/>
+              </w:rPr>
+              <w:t>984</w:t>
+            </w:r>
+          </w:p>
+        </w:tc>
+        <w:tc>
+          <w:tcPr>
+            <w:tcW w:w="1984" w:type="dxa"/>
+          </w:tcPr>
+          <w:p>
+            <w:pPr>
+              <w:pStyle w:val="Prrafodelista"/>
+              <w:ind w:left="0"/>
+              <w:jc w:val="both"/>
+              <w:cnfStyle w:val="000000000000" w:firstRow="0" w:lastRow="0" w:firstColumn="0" w:lastColumn="0" w:oddVBand="0" w:evenVBand="0" w:oddHBand="0" w:evenHBand="0" w:firstRowFirstColumn="0" w:firstRowLastColumn="0" w:lastRowFirstColumn="0" w:lastRowLastColumn="0"/>
+              <w:rPr>
+                <w:lang w:val="es-419"/>
+              </w:rPr>
+            </w:pPr>
+            <w:r>
+              <w:rPr>
+                <w:lang w:val="es-419"/>
+              </w:rPr>
+              <w:t>1633</w:t>
+            </w:r>
+          </w:p>
+        </w:tc>
+      </w:tr>
+      <w:tr>
+        <w:trPr>
+          <w:cnfStyle w:val="000000100000" w:firstRow="0" w:lastRow="0" w:firstColumn="0" w:lastColumn="0" w:oddVBand="0" w:evenVBand="0" w:oddHBand="1" w:evenHBand="0" w:firstRowFirstColumn="0" w:firstRowLastColumn="0" w:lastRowFirstColumn="0" w:lastRowLastColumn="0"/>
+        </w:trPr>
+        <w:tc>
+          <w:tcPr>
+            <w:cnfStyle w:val="001000000000" w:firstRow="0" w:lastRow="0" w:firstColumn="1" w:lastColumn="0" w:oddVBand="0" w:evenVBand="0" w:oddHBand="0" w:evenHBand="0" w:firstRowFirstColumn="0" w:firstRowLastColumn="0" w:lastRowFirstColumn="0" w:lastRowLastColumn="0"/>
+            <w:tcW w:w="2126" w:type="dxa"/>
+          </w:tcPr>
+          <w:p>
+            <w:pPr>
+              <w:pStyle w:val="Prrafodelista"/>
+              <w:ind w:left="0"/>
+              <w:jc w:val="both"/>
+              <w:rPr>
+                <w:lang w:val="es-419"/>
+              </w:rPr>
+            </w:pPr>
+            <w:r>
+              <w:rPr>
+                <w:lang w:val="es-419"/>
+              </w:rPr>
+              <w:t>2000</w:t>
+            </w:r>
+          </w:p>
+        </w:tc>
+        <w:tc>
+          <w:tcPr>
+            <w:tcW w:w="2551" w:type="dxa"/>
+          </w:tcPr>
+          <w:p>
+            <w:pPr>
+              <w:pStyle w:val="Prrafodelista"/>
+              <w:ind w:left="0"/>
+              <w:jc w:val="both"/>
+              <w:cnfStyle w:val="000000100000" w:firstRow="0" w:lastRow="0" w:firstColumn="0" w:lastColumn="0" w:oddVBand="0" w:evenVBand="0" w:oddHBand="1" w:evenHBand="0" w:firstRowFirstColumn="0" w:firstRowLastColumn="0" w:lastRowFirstColumn="0" w:lastRowLastColumn="0"/>
+              <w:rPr>
+                <w:lang w:val="es-419"/>
+              </w:rPr>
+            </w:pPr>
+            <w:r>
+              <w:rPr>
+                <w:lang w:val="es-419"/>
+              </w:rPr>
+              <w:t>2.01</w:t>
+            </w:r>
+          </w:p>
+        </w:tc>
+        <w:tc>
+          <w:tcPr>
+            <w:tcW w:w="2268" w:type="dxa"/>
+          </w:tcPr>
+          <w:p>
+            <w:pPr>
+              <w:pStyle w:val="Prrafodelista"/>
+              <w:ind w:left="0"/>
+              <w:jc w:val="both"/>
+              <w:cnfStyle w:val="000000100000" w:firstRow="0" w:lastRow="0" w:firstColumn="0" w:lastColumn="0" w:oddVBand="0" w:evenVBand="0" w:oddHBand="1" w:evenHBand="0" w:firstRowFirstColumn="0" w:firstRowLastColumn="0" w:lastRowFirstColumn="0" w:lastRowLastColumn="0"/>
+              <w:rPr>
+                <w:lang w:val="es-419"/>
+              </w:rPr>
+            </w:pPr>
+            <w:r>
+              <w:rPr>
+                <w:lang w:val="es-419"/>
+              </w:rPr>
+              <w:t>1954</w:t>
+            </w:r>
+          </w:p>
+        </w:tc>
+        <w:tc>
+          <w:tcPr>
+            <w:tcW w:w="1984" w:type="dxa"/>
+          </w:tcPr>
+          <w:p>
+            <w:pPr>
+              <w:pStyle w:val="Prrafodelista"/>
+              <w:ind w:left="0"/>
+              <w:jc w:val="both"/>
+              <w:cnfStyle w:val="000000100000" w:firstRow="0" w:lastRow="0" w:firstColumn="0" w:lastColumn="0" w:oddVBand="0" w:evenVBand="0" w:oddHBand="1" w:evenHBand="0" w:firstRowFirstColumn="0" w:firstRowLastColumn="0" w:lastRowFirstColumn="0" w:lastRowLastColumn="0"/>
+              <w:rPr>
+                <w:lang w:val="es-419"/>
+              </w:rPr>
+            </w:pPr>
+            <w:r>
+              <w:rPr>
+                <w:lang w:val="es-419"/>
+              </w:rPr>
+              <w:t>3560</w:t>
+            </w:r>
+          </w:p>
+        </w:tc>
+      </w:tr>
+      <w:tr>
+        <w:tc>
+          <w:tcPr>
+            <w:cnfStyle w:val="001000000000" w:firstRow="0" w:lastRow="0" w:firstColumn="1" w:lastColumn="0" w:oddVBand="0" w:evenVBand="0" w:oddHBand="0" w:evenHBand="0" w:firstRowFirstColumn="0" w:firstRowLastColumn="0" w:lastRowFirstColumn="0" w:lastRowLastColumn="0"/>
+            <w:tcW w:w="2126" w:type="dxa"/>
+          </w:tcPr>
+          <w:p>
+            <w:pPr>
+              <w:pStyle w:val="Prrafodelista"/>
+              <w:ind w:left="0"/>
+              <w:jc w:val="both"/>
+              <w:rPr>
+                <w:lang w:val="es-419"/>
+              </w:rPr>
+            </w:pPr>
+            <w:r>
+              <w:rPr>
+                <w:lang w:val="es-419"/>
+              </w:rPr>
+              <w:t>3000</w:t>
+            </w:r>
+          </w:p>
+        </w:tc>
+        <w:tc>
+          <w:tcPr>
+            <w:tcW w:w="2551" w:type="dxa"/>
+          </w:tcPr>
+          <w:p>
+            <w:pPr>
+              <w:pStyle w:val="Prrafodelista"/>
+              <w:ind w:left="0"/>
+              <w:jc w:val="both"/>
+              <w:cnfStyle w:val="000000000000" w:firstRow="0" w:lastRow="0" w:firstColumn="0" w:lastColumn="0" w:oddVBand="0" w:evenVBand="0" w:oddHBand="0" w:evenHBand="0" w:firstRowFirstColumn="0" w:firstRowLastColumn="0" w:lastRowFirstColumn="0" w:lastRowLastColumn="0"/>
+              <w:rPr>
+                <w:lang w:val="es-419"/>
+              </w:rPr>
+            </w:pPr>
+            <w:r>
+              <w:rPr>
+                <w:lang w:val="es-419"/>
+              </w:rPr>
+              <w:t>2.0</w:t>
+            </w:r>
+            <w:r>
+              <w:rPr>
+                <w:lang w:val="es-419"/>
+              </w:rPr>
+              <w:t>2</w:t>
+            </w:r>
+          </w:p>
+        </w:tc>
+        <w:tc>
+          <w:tcPr>
+            <w:tcW w:w="2268" w:type="dxa"/>
+          </w:tcPr>
+          <w:p>
+            <w:pPr>
+              <w:pStyle w:val="Prrafodelista"/>
+              <w:ind w:left="0"/>
+              <w:jc w:val="both"/>
+              <w:cnfStyle w:val="000000000000" w:firstRow="0" w:lastRow="0" w:firstColumn="0" w:lastColumn="0" w:oddVBand="0" w:evenVBand="0" w:oddHBand="0" w:evenHBand="0" w:firstRowFirstColumn="0" w:firstRowLastColumn="0" w:lastRowFirstColumn="0" w:lastRowLastColumn="0"/>
+              <w:rPr>
+                <w:lang w:val="es-419"/>
+              </w:rPr>
+            </w:pPr>
+            <w:r>
+              <w:rPr>
+                <w:lang w:val="es-419"/>
+              </w:rPr>
+              <w:t>2922</w:t>
+            </w:r>
+          </w:p>
+        </w:tc>
+        <w:tc>
+          <w:tcPr>
+            <w:tcW w:w="1984" w:type="dxa"/>
+          </w:tcPr>
+          <w:p>
+            <w:pPr>
+              <w:pStyle w:val="Prrafodelista"/>
+              <w:ind w:left="0"/>
+              <w:jc w:val="both"/>
+              <w:cnfStyle w:val="000000000000" w:firstRow="0" w:lastRow="0" w:firstColumn="0" w:lastColumn="0" w:oddVBand="0" w:evenVBand="0" w:oddHBand="0" w:evenHBand="0" w:firstRowFirstColumn="0" w:firstRowLastColumn="0" w:lastRowFirstColumn="0" w:lastRowLastColumn="0"/>
+              <w:rPr>
+                <w:lang w:val="es-419"/>
+              </w:rPr>
+            </w:pPr>
+            <w:r>
+              <w:rPr>
+                <w:lang w:val="es-419"/>
+              </w:rPr>
+              <w:t>5773</w:t>
+            </w:r>
+          </w:p>
+        </w:tc>
+      </w:tr>
+      <w:tr>
+        <w:trPr>
+          <w:cnfStyle w:val="000000100000" w:firstRow="0" w:lastRow="0" w:firstColumn="0" w:lastColumn="0" w:oddVBand="0" w:evenVBand="0" w:oddHBand="1" w:evenHBand="0" w:firstRowFirstColumn="0" w:firstRowLastColumn="0" w:lastRowFirstColumn="0" w:lastRowLastColumn="0"/>
+        </w:trPr>
+        <w:tc>
+          <w:tcPr>
+            <w:cnfStyle w:val="001000000000" w:firstRow="0" w:lastRow="0" w:firstColumn="1" w:lastColumn="0" w:oddVBand="0" w:evenVBand="0" w:oddHBand="0" w:evenHBand="0" w:firstRowFirstColumn="0" w:firstRowLastColumn="0" w:lastRowFirstColumn="0" w:lastRowLastColumn="0"/>
+            <w:tcW w:w="2126" w:type="dxa"/>
+          </w:tcPr>
+          <w:p>
+            <w:pPr>
+              <w:pStyle w:val="Prrafodelista"/>
+              <w:ind w:left="0"/>
+              <w:jc w:val="both"/>
+              <w:rPr>
+                <w:lang w:val="es-419"/>
+              </w:rPr>
+            </w:pPr>
+            <w:r>
+              <w:rPr>
+                <w:lang w:val="es-419"/>
+              </w:rPr>
+              <w:t>7000</w:t>
+            </w:r>
+          </w:p>
+        </w:tc>
+        <w:tc>
+          <w:tcPr>
+            <w:tcW w:w="2551" w:type="dxa"/>
+          </w:tcPr>
+          <w:p>
+            <w:pPr>
+              <w:pStyle w:val="Prrafodelista"/>
+              <w:ind w:left="0"/>
+              <w:jc w:val="both"/>
+              <w:cnfStyle w:val="000000100000" w:firstRow="0" w:lastRow="0" w:firstColumn="0" w:lastColumn="0" w:oddVBand="0" w:evenVBand="0" w:oddHBand="1" w:evenHBand="0" w:firstRowFirstColumn="0" w:firstRowLastColumn="0" w:lastRowFirstColumn="0" w:lastRowLastColumn="0"/>
+              <w:rPr>
+                <w:lang w:val="es-419"/>
+              </w:rPr>
+            </w:pPr>
+            <w:r>
+              <w:rPr>
+                <w:lang w:val="es-419"/>
+              </w:rPr>
+              <w:t>2.29</w:t>
+            </w:r>
+          </w:p>
+        </w:tc>
+        <w:tc>
+          <w:tcPr>
+            <w:tcW w:w="2268" w:type="dxa"/>
+          </w:tcPr>
+          <w:p>
+            <w:pPr>
+              <w:pStyle w:val="Prrafodelista"/>
+              <w:ind w:left="0"/>
+              <w:jc w:val="both"/>
+              <w:cnfStyle w:val="000000100000" w:firstRow="0" w:lastRow="0" w:firstColumn="0" w:lastColumn="0" w:oddVBand="0" w:evenVBand="0" w:oddHBand="1" w:evenHBand="0" w:firstRowFirstColumn="0" w:firstRowLastColumn="0" w:lastRowFirstColumn="0" w:lastRowLastColumn="0"/>
+              <w:rPr>
+                <w:lang w:val="es-419"/>
+              </w:rPr>
+            </w:pPr>
+            <w:r>
+              <w:rPr>
+                <w:lang w:val="es-419"/>
+              </w:rPr>
+              <w:t>6829</w:t>
+            </w:r>
+          </w:p>
+        </w:tc>
+        <w:tc>
+          <w:tcPr>
+            <w:tcW w:w="1984" w:type="dxa"/>
+          </w:tcPr>
+          <w:p>
+            <w:pPr>
+              <w:pStyle w:val="Prrafodelista"/>
+              <w:ind w:left="0"/>
+              <w:jc w:val="both"/>
+              <w:cnfStyle w:val="000000100000" w:firstRow="0" w:lastRow="0" w:firstColumn="0" w:lastColumn="0" w:oddVBand="0" w:evenVBand="0" w:oddHBand="1" w:evenHBand="0" w:firstRowFirstColumn="0" w:firstRowLastColumn="0" w:lastRowFirstColumn="0" w:lastRowLastColumn="0"/>
+              <w:rPr>
+                <w:lang w:val="es-419"/>
+              </w:rPr>
+            </w:pPr>
+            <w:r>
+              <w:rPr>
+                <w:lang w:val="es-419"/>
+              </w:rPr>
+              <w:t>15334</w:t>
+            </w:r>
+          </w:p>
+        </w:tc>
+      </w:tr>
+      <w:tr>
+        <w:tc>
+          <w:tcPr>
+            <w:cnfStyle w:val="001000000000" w:firstRow="0" w:lastRow="0" w:firstColumn="1" w:lastColumn="0" w:oddVBand="0" w:evenVBand="0" w:oddHBand="0" w:evenHBand="0" w:firstRowFirstColumn="0" w:firstRowLastColumn="0" w:lastRowFirstColumn="0" w:lastRowLastColumn="0"/>
+            <w:tcW w:w="2126" w:type="dxa"/>
+          </w:tcPr>
+          <w:p>
+            <w:pPr>
+              <w:pStyle w:val="Prrafodelista"/>
+              <w:ind w:left="0"/>
+              <w:jc w:val="both"/>
+              <w:rPr>
+                <w:lang w:val="es-419"/>
+              </w:rPr>
+            </w:pPr>
+            <w:r>
+              <w:rPr>
+                <w:lang w:val="es-419"/>
+              </w:rPr>
+              <w:t>10000</w:t>
+            </w:r>
+          </w:p>
+        </w:tc>
+        <w:tc>
+          <w:tcPr>
+            <w:tcW w:w="2551" w:type="dxa"/>
+          </w:tcPr>
+          <w:p>
+            <w:pPr>
+              <w:pStyle w:val="Prrafodelista"/>
+              <w:ind w:left="0"/>
+              <w:jc w:val="both"/>
+              <w:cnfStyle w:val="000000000000" w:firstRow="0" w:lastRow="0" w:firstColumn="0" w:lastColumn="0" w:oddVBand="0" w:evenVBand="0" w:oddHBand="0" w:evenHBand="0" w:firstRowFirstColumn="0" w:firstRowLastColumn="0" w:lastRowFirstColumn="0" w:lastRowLastColumn="0"/>
+              <w:rPr>
+                <w:lang w:val="es-419"/>
+              </w:rPr>
+            </w:pPr>
+            <w:r>
+              <w:rPr>
+                <w:lang w:val="es-419"/>
+              </w:rPr>
+              <w:t>2.4</w:t>
+            </w:r>
+            <w:r>
+              <w:rPr>
+                <w:lang w:val="es-419"/>
+              </w:rPr>
+              <w:t>5</w:t>
+            </w:r>
+          </w:p>
+        </w:tc>
+        <w:tc>
+          <w:tcPr>
+            <w:tcW w:w="2268" w:type="dxa"/>
+          </w:tcPr>
+          <w:p>
+            <w:pPr>
+              <w:pStyle w:val="Prrafodelista"/>
+              <w:ind w:left="0"/>
+              <w:jc w:val="both"/>
+              <w:cnfStyle w:val="000000000000" w:firstRow="0" w:lastRow="0" w:firstColumn="0" w:lastColumn="0" w:oddVBand="0" w:evenVBand="0" w:oddHBand="0" w:evenHBand="0" w:firstRowFirstColumn="0" w:firstRowLastColumn="0" w:lastRowFirstColumn="0" w:lastRowLastColumn="0"/>
+              <w:rPr>
+                <w:lang w:val="es-419"/>
+              </w:rPr>
+            </w:pPr>
+            <w:r>
+              <w:rPr>
+                <w:lang w:val="es-419"/>
+              </w:rPr>
+              <w:t>9767</w:t>
+            </w:r>
+          </w:p>
+        </w:tc>
+        <w:tc>
+          <w:tcPr>
+            <w:tcW w:w="1984" w:type="dxa"/>
+          </w:tcPr>
+          <w:p>
+            <w:pPr>
+              <w:pStyle w:val="Prrafodelista"/>
+              <w:ind w:left="0"/>
+              <w:jc w:val="both"/>
+              <w:cnfStyle w:val="000000000000" w:firstRow="0" w:lastRow="0" w:firstColumn="0" w:lastColumn="0" w:oddVBand="0" w:evenVBand="0" w:oddHBand="0" w:evenHBand="0" w:firstRowFirstColumn="0" w:firstRowLastColumn="0" w:lastRowFirstColumn="0" w:lastRowLastColumn="0"/>
+              <w:rPr>
+                <w:lang w:val="es-419"/>
+              </w:rPr>
+            </w:pPr>
+            <w:r>
+              <w:rPr>
+                <w:lang w:val="es-419"/>
+              </w:rPr>
+              <w:t>22758</w:t>
+            </w:r>
+          </w:p>
+        </w:tc>
+      </w:tr>
+      <w:tr>
+        <w:trPr>
+          <w:cnfStyle w:val="000000100000" w:firstRow="0" w:lastRow="0" w:firstColumn="0" w:lastColumn="0" w:oddVBand="0" w:evenVBand="0" w:oddHBand="1" w:evenHBand="0" w:firstRowFirstColumn="0" w:firstRowLastColumn="0" w:lastRowFirstColumn="0" w:lastRowLastColumn="0"/>
+        </w:trPr>
+        <w:tc>
+          <w:tcPr>
+            <w:cnfStyle w:val="001000000000" w:firstRow="0" w:lastRow="0" w:firstColumn="1" w:lastColumn="0" w:oddVBand="0" w:evenVBand="0" w:oddHBand="0" w:evenHBand="0" w:firstRowFirstColumn="0" w:firstRowLastColumn="0" w:lastRowFirstColumn="0" w:lastRowLastColumn="0"/>
+            <w:tcW w:w="2126" w:type="dxa"/>
+          </w:tcPr>
+          <w:p>
+            <w:pPr>
+              <w:pStyle w:val="Prrafodelista"/>
+              <w:ind w:left="0"/>
+              <w:jc w:val="both"/>
+              <w:rPr>
+                <w:lang w:val="es-419"/>
+              </w:rPr>
+            </w:pPr>
+            <w:r>
+              <w:rPr>
+                <w:lang w:val="es-419"/>
+              </w:rPr>
+              <w:t>14000</w:t>
+            </w:r>
+          </w:p>
+        </w:tc>
+        <w:tc>
+          <w:tcPr>
+            <w:tcW w:w="2551" w:type="dxa"/>
+          </w:tcPr>
+          <w:p>
+            <w:pPr>
+              <w:pStyle w:val="Prrafodelista"/>
+              <w:ind w:left="0"/>
+              <w:jc w:val="both"/>
+              <w:cnfStyle w:val="000000100000" w:firstRow="0" w:lastRow="0" w:firstColumn="0" w:lastColumn="0" w:oddVBand="0" w:evenVBand="0" w:oddHBand="1" w:evenHBand="0" w:firstRowFirstColumn="0" w:firstRowLastColumn="0" w:lastRowFirstColumn="0" w:lastRowLastColumn="0"/>
+              <w:rPr>
+                <w:lang w:val="es-419"/>
+              </w:rPr>
+            </w:pPr>
+            <w:r>
+              <w:rPr>
+                <w:lang w:val="es-419"/>
+              </w:rPr>
+              <w:t>3.10</w:t>
+            </w:r>
+          </w:p>
+        </w:tc>
+        <w:tc>
+          <w:tcPr>
+            <w:tcW w:w="2268" w:type="dxa"/>
+          </w:tcPr>
+          <w:p>
+            <w:pPr>
+              <w:pStyle w:val="Prrafodelista"/>
+              <w:ind w:left="0"/>
+              <w:jc w:val="both"/>
+              <w:cnfStyle w:val="000000100000" w:firstRow="0" w:lastRow="0" w:firstColumn="0" w:lastColumn="0" w:oddVBand="0" w:evenVBand="0" w:oddHBand="1" w:evenHBand="0" w:firstRowFirstColumn="0" w:firstRowLastColumn="0" w:lastRowFirstColumn="0" w:lastRowLastColumn="0"/>
+              <w:rPr>
+                <w:lang w:val="es-419"/>
+              </w:rPr>
+            </w:pPr>
+            <w:r>
+              <w:rPr>
+                <w:lang w:val="es-419"/>
+              </w:rPr>
+              <w:t>13535</w:t>
+            </w:r>
+          </w:p>
+        </w:tc>
+        <w:tc>
+          <w:tcPr>
+            <w:tcW w:w="1984" w:type="dxa"/>
+          </w:tcPr>
+          <w:p>
+            <w:pPr>
+              <w:pStyle w:val="Prrafodelista"/>
+              <w:ind w:left="0"/>
+              <w:jc w:val="both"/>
+              <w:cnfStyle w:val="000000100000" w:firstRow="0" w:lastRow="0" w:firstColumn="0" w:lastColumn="0" w:oddVBand="0" w:evenVBand="0" w:oddHBand="1" w:evenHBand="0" w:firstRowFirstColumn="0" w:firstRowLastColumn="0" w:lastRowFirstColumn="0" w:lastRowLastColumn="0"/>
+              <w:rPr>
+                <w:lang w:val="es-419"/>
+              </w:rPr>
+            </w:pPr>
+            <w:r>
+              <w:rPr>
+                <w:lang w:val="es-419"/>
+              </w:rPr>
+              <w:t>32270</w:t>
+            </w:r>
+          </w:p>
+        </w:tc>
+      </w:tr>
+    </w:tbl>
+    <w:p>
+      <w:pPr>
+        <w:pStyle w:val="Prrafodelista"/>
+        <w:rPr>
+          <w:lang w:val="es-419"/>
+        </w:rPr>
+      </w:pPr>
+    </w:p>
+    <w:p>
+      <w:pPr>
+        <w:pStyle w:val="Prrafodelista"/>
+        <w:rPr>
+          <w:lang w:val="es-419"/>
+        </w:rPr>
+      </w:pPr>
+    </w:p>
+    <w:p>
+      <w:pPr>
+        <w:pStyle w:val="Prrafodelista"/>
         <w:numPr>
           <w:ilvl w:val="0"/>
           <w:numId w:val="20"/>
@@ -215,15 +2307,55 @@
     </w:p>
     <w:p>
       <w:pPr>
-        <w:pStyle w:val="ListParagraph"/>
-        <w:rPr>
-          <w:lang w:val="es-419"/>
-        </w:rPr>
-      </w:pPr>
+        <w:pStyle w:val="Prrafodelista"/>
+        <w:spacing w:after="0"/>
+        <w:jc w:val="both"/>
+        <w:rPr>
+          <w:lang w:val="es-419"/>
+        </w:rPr>
+      </w:pPr>
+      <w:r>
+        <w:rPr>
+          <w:lang w:val="es-419"/>
+        </w:rPr>
+        <w:t>Teniendo en cuenta que el grafo es dirigido, aplicando la fórmula para obtener su densidad, se obtiene que es un grafo dispers</w:t>
+      </w:r>
+      <w:r>
+        <w:rPr>
+          <w:lang w:val="es-419"/>
+        </w:rPr>
+        <w:t>o</w:t>
+      </w:r>
+      <w:r>
+        <w:rPr>
+          <w:lang w:val="es-419"/>
+        </w:rPr>
+        <w:t xml:space="preserve"> </w:t>
+      </w:r>
+      <w:r>
+        <w:rPr>
+          <w:lang w:val="es-419"/>
+        </w:rPr>
+        <w:t>(para el archivo con el mayor tamaño de entrada)</w:t>
+      </w:r>
+      <w:r>
+        <w:rPr>
+          <w:lang w:val="es-419"/>
+        </w:rPr>
+        <w:t xml:space="preserve">. </w:t>
+      </w:r>
     </w:p>
     <w:p>
       <w:pPr>
-        <w:pStyle w:val="ListParagraph"/>
+        <w:pStyle w:val="Prrafodelista"/>
+        <w:rPr>
+          <w:lang w:val="es-419"/>
+        </w:rPr>
+      </w:pPr>
+    </w:p>
+    <w:p>
+      <w:pPr>
+        <w:pStyle w:val="Prrafodelista"/>
         <w:numPr>
           <w:ilvl w:val="0"/>
           <w:numId w:val="20"/>
@@ -241,15 +2373,35 @@
     </w:p>
     <w:p>
       <w:pPr>
-        <w:pStyle w:val="ListParagraph"/>
-        <w:rPr>
-          <w:lang w:val="es-419"/>
-        </w:rPr>
-      </w:pPr>
+        <w:pStyle w:val="Prrafodelista"/>
+        <w:rPr>
+          <w:lang w:val="es-419"/>
+        </w:rPr>
+      </w:pPr>
+      <w:r>
+        <w:rPr>
+          <w:lang w:val="es-419"/>
+        </w:rPr>
+        <w:t>Debería multiplicarse por dos la cantidad de arcos posibles</w:t>
+      </w:r>
+      <w:r>
+        <w:rPr>
+          <w:lang w:val="es-419"/>
+        </w:rPr>
+        <w:t>, de manera que la fórmula para obtener su densidad sea 2m/n(n-1)</w:t>
+      </w:r>
     </w:p>
     <w:p>
       <w:pPr>
-        <w:pStyle w:val="ListParagraph"/>
+        <w:pStyle w:val="Prrafodelista"/>
+        <w:rPr>
+          <w:lang w:val="es-419"/>
+        </w:rPr>
+      </w:pPr>
+    </w:p>
+    <w:p>
+      <w:pPr>
+        <w:pStyle w:val="Prrafodelista"/>
         <w:numPr>
           <w:ilvl w:val="0"/>
           <w:numId w:val="20"/>
@@ -267,15 +2419,61 @@
     </w:p>
     <w:p>
       <w:pPr>
-        <w:pStyle w:val="ListParagraph"/>
-        <w:rPr>
-          <w:lang w:val="es-419"/>
-        </w:rPr>
-      </w:pPr>
+        <w:pStyle w:val="Prrafodelista"/>
+        <w:rPr>
+          <w:lang w:val="es-419"/>
+        </w:rPr>
+      </w:pPr>
+      <w:r>
+        <w:rPr>
+          <w:lang w:val="es-419"/>
+        </w:rPr>
+        <w:t>Se trata de un grafo dirigido, ya</w:t>
+      </w:r>
+      <w:r>
+        <w:rPr>
+          <w:lang w:val="es-419"/>
+        </w:rPr>
+        <w:t xml:space="preserve"> </w:t>
+      </w:r>
+      <w:r>
+        <w:rPr>
+          <w:lang w:val="es-419"/>
+        </w:rPr>
+        <w:t>que las rutas tienen una dirección específica entre las</w:t>
+      </w:r>
     </w:p>
     <w:p>
       <w:pPr>
-        <w:pStyle w:val="ListParagraph"/>
+        <w:pStyle w:val="Prrafodelista"/>
+        <w:rPr>
+          <w:lang w:val="es-419"/>
+        </w:rPr>
+      </w:pPr>
+      <w:r>
+        <w:rPr>
+          <w:lang w:val="es-419"/>
+        </w:rPr>
+        <w:t>Estaciones</w:t>
+      </w:r>
+      <w:r>
+        <w:rPr>
+          <w:lang w:val="es-419"/>
+        </w:rPr>
+        <w:t>.</w:t>
+      </w:r>
+    </w:p>
+    <w:p>
+      <w:pPr>
+        <w:pStyle w:val="Prrafodelista"/>
+        <w:rPr>
+          <w:lang w:val="es-419"/>
+        </w:rPr>
+      </w:pPr>
+    </w:p>
+    <w:p>
+      <w:pPr>
+        <w:pStyle w:val="Prrafodelista"/>
         <w:numPr>
           <w:ilvl w:val="0"/>
           <w:numId w:val="20"/>
@@ -307,15 +2505,41 @@
     </w:p>
     <w:p>
       <w:pPr>
-        <w:pStyle w:val="ListParagraph"/>
-        <w:rPr>
-          <w:lang w:val="es-ES"/>
-        </w:rPr>
-      </w:pPr>
+        <w:pStyle w:val="Prrafodelista"/>
+        <w:rPr>
+          <w:lang w:val="es-419"/>
+        </w:rPr>
+      </w:pPr>
+      <w:r>
+        <w:rPr>
+          <w:lang w:val="es-419"/>
+        </w:rPr>
+        <w:t xml:space="preserve">Teniendo en cuenta que el grafo tiene una menor </w:t>
+      </w:r>
+      <w:r>
+        <w:rPr>
+          <w:lang w:val="es-419"/>
+        </w:rPr>
+        <w:t xml:space="preserve">cantidad de arcos con relación a la cantidad de vértices, </w:t>
+      </w:r>
+      <w:r>
+        <w:rPr>
+          <w:lang w:val="es-419"/>
+        </w:rPr>
+        <w:t>y el número de componentes conectados, se puede decir que es un grafo no conexo.</w:t>
+      </w:r>
     </w:p>
     <w:p>
       <w:pPr>
-        <w:pStyle w:val="ListParagraph"/>
+        <w:pStyle w:val="Prrafodelista"/>
+        <w:rPr>
+          <w:lang w:val="es-419"/>
+        </w:rPr>
+      </w:pPr>
+    </w:p>
+    <w:p>
+      <w:pPr>
+        <w:pStyle w:val="Prrafodelista"/>
         <w:numPr>
           <w:ilvl w:val="0"/>
           <w:numId w:val="20"/>
@@ -335,15 +2559,67 @@
     </w:p>
     <w:p>
       <w:pPr>
-        <w:pStyle w:val="ListParagraph"/>
-        <w:rPr>
-          <w:lang w:val="es-419"/>
-        </w:rPr>
-      </w:pPr>
+        <w:pStyle w:val="Prrafodelista"/>
+        <w:spacing w:after="0"/>
+        <w:jc w:val="both"/>
+        <w:rPr>
+          <w:lang w:val="es-419"/>
+        </w:rPr>
+      </w:pPr>
+      <w:r>
+        <w:rPr>
+          <w:lang w:val="es-419"/>
+        </w:rPr>
+        <w:t xml:space="preserve">El tamaño inicial del grafo consiste en </w:t>
+      </w:r>
+      <w:r>
+        <w:rPr>
+          <w:lang w:val="es-419"/>
+        </w:rPr>
+        <w:t>13535</w:t>
+      </w:r>
+      <w:r>
+        <w:rPr>
+          <w:lang w:val="es-419"/>
+        </w:rPr>
+        <w:t xml:space="preserve"> vértices y </w:t>
+      </w:r>
+      <w:r>
+        <w:rPr>
+          <w:lang w:val="es-419"/>
+        </w:rPr>
+        <w:t>32270</w:t>
+      </w:r>
+      <w:r>
+        <w:rPr>
+          <w:lang w:val="es-419"/>
+        </w:rPr>
+        <w:t xml:space="preserve"> arcos</w:t>
+      </w:r>
+      <w:r>
+        <w:rPr>
+          <w:lang w:val="es-419"/>
+        </w:rPr>
+        <w:t xml:space="preserve"> (para el archivo con el mayor tamaño de entrada)</w:t>
+      </w:r>
+      <w:r>
+        <w:rPr>
+          <w:lang w:val="es-419"/>
+        </w:rPr>
+        <w:t xml:space="preserve">. </w:t>
+      </w:r>
     </w:p>
     <w:p>
       <w:pPr>
-        <w:pStyle w:val="ListParagraph"/>
+        <w:pStyle w:val="Prrafodelista"/>
+        <w:rPr>
+          <w:lang w:val="es-419"/>
+        </w:rPr>
+      </w:pPr>
+    </w:p>
+    <w:p>
+      <w:pPr>
+        <w:pStyle w:val="Prrafodelista"/>
         <w:numPr>
           <w:ilvl w:val="0"/>
           <w:numId w:val="20"/>
@@ -363,15 +2639,49 @@
     </w:p>
     <w:p>
       <w:pPr>
-        <w:pStyle w:val="ListParagraph"/>
-        <w:rPr>
-          <w:lang w:val="es-419"/>
-        </w:rPr>
-      </w:pPr>
+        <w:pStyle w:val="Prrafodelista"/>
+        <w:spacing w:after="0"/>
+        <w:jc w:val="both"/>
+        <w:rPr>
+          <w:lang w:val="es-419"/>
+        </w:rPr>
+      </w:pPr>
+      <w:r>
+        <w:rPr>
+          <w:lang w:val="es-419"/>
+        </w:rPr>
+        <w:t>La estructura de datos usada consiste en un diccionario nativo de Python con los índices ‘stops’, ‘connections’, ‘components‘</w:t>
+      </w:r>
+      <w:r>
+        <w:rPr>
+          <w:lang w:val="es-419"/>
+        </w:rPr>
+        <w:t xml:space="preserve"> </w:t>
+      </w:r>
+      <w:r>
+        <w:rPr>
+          <w:lang w:val="es-419"/>
+        </w:rPr>
+        <w:t xml:space="preserve">y ‘paths’. ‘stops’ tiene como valor una tabla de hash, mientras que ‘connections’ es </w:t>
+      </w:r>
+      <w:r>
+        <w:rPr>
+          <w:lang w:val="es-419"/>
+        </w:rPr>
+        <w:t xml:space="preserve">una matriz de adyacencia. </w:t>
+      </w:r>
     </w:p>
     <w:p>
       <w:pPr>
-        <w:pStyle w:val="ListParagraph"/>
+        <w:pStyle w:val="Prrafodelista"/>
+        <w:rPr>
+          <w:lang w:val="es-419"/>
+        </w:rPr>
+      </w:pPr>
+    </w:p>
+    <w:p>
+      <w:pPr>
+        <w:pStyle w:val="Prrafodelista"/>
         <w:numPr>
           <w:ilvl w:val="0"/>
           <w:numId w:val="20"/>
@@ -388,6 +2698,35 @@
           <w:lang w:val="es-419"/>
         </w:rPr>
         <w:t>¿Cuál es la función de comparación utilizada?</w:t>
+      </w:r>
+    </w:p>
+    <w:p>
+      <w:pPr>
+        <w:pStyle w:val="Prrafodelista"/>
+        <w:spacing w:after="0"/>
+        <w:jc w:val="both"/>
+        <w:rPr>
+          <w:rFonts w:ascii="Dax-Regular" w:hAnsi="Dax-Regular"/>
+          <w:lang w:val="es-CO"/>
+        </w:rPr>
+      </w:pPr>
+      <w:r>
+        <w:rPr>
+          <w:lang w:val="es-419"/>
+        </w:rPr>
+        <w:t>La función usada en la matriz de adyacencia es nombrada ‘</w:t>
+      </w:r>
+      <w:r>
+        <w:rPr>
+          <w:lang w:val="es-419"/>
+        </w:rPr>
+        <w:t>compareStopIds</w:t>
+      </w:r>
+      <w:r>
+        <w:rPr>
+          <w:lang w:val="es-419"/>
+        </w:rPr>
+        <w:t xml:space="preserve">’. </w:t>
       </w:r>
     </w:p>
     <w:sectPr>
@@ -2837,13 +5176,13 @@
   <w:style w:type="paragraph" w:default="1" w:styleId="Normal">
     <w:name w:val="Normal"/>
     <w:qFormat/>
-    <w:rsid w:val="003B5453"/>
+    <w:rsid w:val="00B70BAF"/>
   </w:style>
-  <w:style w:type="paragraph" w:styleId="Heading1">
+  <w:style w:type="paragraph" w:styleId="Ttulo1">
     <w:name w:val="heading 1"/>
     <w:basedOn w:val="Normal"/>
     <w:next w:val="Normal"/>
-    <w:link w:val="Heading1Char"/>
+    <w:link w:val="Ttulo1Car"/>
     <w:uiPriority w:val="9"/>
     <w:qFormat/>
     <w:rsid w:val="003C0715"/>
@@ -2860,11 +5199,11 @@
       <w:szCs w:val="32"/>
     </w:rPr>
   </w:style>
-  <w:style w:type="paragraph" w:styleId="Heading2">
+  <w:style w:type="paragraph" w:styleId="Ttulo2">
     <w:name w:val="heading 2"/>
     <w:basedOn w:val="Normal"/>
     <w:next w:val="Normal"/>
-    <w:link w:val="Heading2Char"/>
+    <w:link w:val="Ttulo2Car"/>
     <w:uiPriority w:val="9"/>
     <w:unhideWhenUsed/>
     <w:qFormat/>
@@ -2882,13 +5221,13 @@
       <w:szCs w:val="26"/>
     </w:rPr>
   </w:style>
-  <w:style w:type="character" w:default="1" w:styleId="DefaultParagraphFont">
+  <w:style w:type="character" w:default="1" w:styleId="Fuentedeprrafopredeter">
     <w:name w:val="Default Paragraph Font"/>
     <w:uiPriority w:val="1"/>
     <w:semiHidden/>
     <w:unhideWhenUsed/>
   </w:style>
-  <w:style w:type="table" w:default="1" w:styleId="TableNormal">
+  <w:style w:type="table" w:default="1" w:styleId="Tablanormal">
     <w:name w:val="Normal Table"/>
     <w:uiPriority w:val="99"/>
     <w:semiHidden/>
@@ -2903,17 +5242,17 @@
       </w:tblCellMar>
     </w:tblPr>
   </w:style>
-  <w:style w:type="numbering" w:default="1" w:styleId="NoList">
+  <w:style w:type="numbering" w:default="1" w:styleId="Sinlista">
     <w:name w:val="No List"/>
     <w:uiPriority w:val="99"/>
     <w:semiHidden/>
     <w:unhideWhenUsed/>
   </w:style>
-  <w:style w:type="paragraph" w:styleId="Title">
+  <w:style w:type="paragraph" w:styleId="Ttulo">
     <w:name w:val="Title"/>
     <w:basedOn w:val="Normal"/>
     <w:next w:val="Normal"/>
-    <w:link w:val="TitleChar"/>
+    <w:link w:val="TtuloCar"/>
     <w:uiPriority w:val="10"/>
     <w:qFormat/>
     <w:rsid w:val="00BA3B38"/>
@@ -2929,10 +5268,10 @@
       <w:szCs w:val="56"/>
     </w:rPr>
   </w:style>
-  <w:style w:type="character" w:customStyle="1" w:styleId="TitleChar">
-    <w:name w:val="Title Char"/>
-    <w:basedOn w:val="DefaultParagraphFont"/>
-    <w:link w:val="Title"/>
+  <w:style w:type="character" w:customStyle="1" w:styleId="TtuloCar">
+    <w:name w:val="Título Car"/>
+    <w:basedOn w:val="Fuentedeprrafopredeter"/>
+    <w:link w:val="Ttulo"/>
     <w:uiPriority w:val="10"/>
     <w:rsid w:val="00BA3B38"/>
     <w:rPr>
@@ -2944,7 +5283,7 @@
       <w:szCs w:val="56"/>
     </w:rPr>
   </w:style>
-  <w:style w:type="paragraph" w:styleId="ListParagraph">
+  <w:style w:type="paragraph" w:styleId="Prrafodelista">
     <w:name w:val="List Paragraph"/>
     <w:basedOn w:val="Normal"/>
     <w:uiPriority w:val="34"/>
@@ -2955,9 +5294,9 @@
       <w:contextualSpacing/>
     </w:pPr>
   </w:style>
-  <w:style w:type="character" w:styleId="CommentReference">
+  <w:style w:type="character" w:styleId="Refdecomentario">
     <w:name w:val="annotation reference"/>
-    <w:basedOn w:val="DefaultParagraphFont"/>
+    <w:basedOn w:val="Fuentedeprrafopredeter"/>
     <w:uiPriority w:val="99"/>
     <w:semiHidden/>
     <w:unhideWhenUsed/>
@@ -2967,10 +5306,10 @@
       <w:szCs w:val="16"/>
     </w:rPr>
   </w:style>
-  <w:style w:type="paragraph" w:styleId="CommentText">
+  <w:style w:type="paragraph" w:styleId="Textocomentario">
     <w:name w:val="annotation text"/>
     <w:basedOn w:val="Normal"/>
-    <w:link w:val="CommentTextChar"/>
+    <w:link w:val="TextocomentarioCar"/>
     <w:uiPriority w:val="99"/>
     <w:semiHidden/>
     <w:unhideWhenUsed/>
@@ -2983,10 +5322,10 @@
       <w:szCs w:val="20"/>
     </w:rPr>
   </w:style>
-  <w:style w:type="character" w:customStyle="1" w:styleId="CommentTextChar">
-    <w:name w:val="Comment Text Char"/>
-    <w:basedOn w:val="DefaultParagraphFont"/>
-    <w:link w:val="CommentText"/>
+  <w:style w:type="character" w:customStyle="1" w:styleId="TextocomentarioCar">
+    <w:name w:val="Texto comentario Car"/>
+    <w:basedOn w:val="Fuentedeprrafopredeter"/>
+    <w:link w:val="Textocomentario"/>
     <w:uiPriority w:val="99"/>
     <w:semiHidden/>
     <w:rsid w:val="00A442AC"/>
@@ -2995,7 +5334,7 @@
       <w:szCs w:val="20"/>
     </w:rPr>
   </w:style>
-  <w:style w:type="paragraph" w:styleId="Caption">
+  <w:style w:type="paragraph" w:styleId="Descripcin">
     <w:name w:val="caption"/>
     <w:basedOn w:val="Normal"/>
     <w:next w:val="Normal"/>
@@ -3014,9 +5353,9 @@
       <w:szCs w:val="18"/>
     </w:rPr>
   </w:style>
-  <w:style w:type="table" w:styleId="GridTable2">
+  <w:style w:type="table" w:styleId="Tabladecuadrcula2">
     <w:name w:val="Grid Table 2"/>
-    <w:basedOn w:val="TableNormal"/>
+    <w:basedOn w:val="Tablanormal"/>
     <w:uiPriority w:val="47"/>
     <w:rsid w:val="00076EA8"/>
     <w:pPr>
@@ -3089,10 +5428,10 @@
       </w:tcPr>
     </w:tblStylePr>
   </w:style>
-  <w:style w:type="character" w:customStyle="1" w:styleId="Heading1Char">
-    <w:name w:val="Heading 1 Char"/>
-    <w:basedOn w:val="DefaultParagraphFont"/>
-    <w:link w:val="Heading1"/>
+  <w:style w:type="character" w:customStyle="1" w:styleId="Ttulo1Car">
+    <w:name w:val="Título 1 Car"/>
+    <w:basedOn w:val="Fuentedeprrafopredeter"/>
+    <w:link w:val="Ttulo1"/>
     <w:uiPriority w:val="9"/>
     <w:rsid w:val="003C0715"/>
     <w:rPr>
@@ -3103,10 +5442,10 @@
       <w:szCs w:val="32"/>
     </w:rPr>
   </w:style>
-  <w:style w:type="character" w:customStyle="1" w:styleId="Heading2Char">
-    <w:name w:val="Heading 2 Char"/>
-    <w:basedOn w:val="DefaultParagraphFont"/>
-    <w:link w:val="Heading2"/>
+  <w:style w:type="character" w:customStyle="1" w:styleId="Ttulo2Car">
+    <w:name w:val="Título 2 Car"/>
+    <w:basedOn w:val="Fuentedeprrafopredeter"/>
+    <w:link w:val="Ttulo2"/>
     <w:uiPriority w:val="9"/>
     <w:rsid w:val="003C0715"/>
     <w:rPr>
@@ -3117,10 +5456,10 @@
       <w:szCs w:val="26"/>
     </w:rPr>
   </w:style>
-  <w:style w:type="paragraph" w:styleId="Header">
+  <w:style w:type="paragraph" w:styleId="Encabezado">
     <w:name w:val="header"/>
     <w:basedOn w:val="Normal"/>
-    <w:link w:val="HeaderChar"/>
+    <w:link w:val="EncabezadoCar"/>
     <w:uiPriority w:val="99"/>
     <w:unhideWhenUsed/>
     <w:rsid w:val="00B744F1"/>
@@ -3132,20 +5471,20 @@
       <w:spacing w:after="0" w:line="240" w:lineRule="auto"/>
     </w:pPr>
   </w:style>
-  <w:style w:type="character" w:customStyle="1" w:styleId="HeaderChar">
-    <w:name w:val="Header Char"/>
-    <w:basedOn w:val="DefaultParagraphFont"/>
-    <w:link w:val="Header"/>
+  <w:style w:type="character" w:customStyle="1" w:styleId="EncabezadoCar">
+    <w:name w:val="Encabezado Car"/>
+    <w:basedOn w:val="Fuentedeprrafopredeter"/>
+    <w:link w:val="Encabezado"/>
     <w:uiPriority w:val="99"/>
     <w:rsid w:val="00B744F1"/>
     <w:rPr>
       <w:noProof/>
     </w:rPr>
   </w:style>
-  <w:style w:type="paragraph" w:styleId="Footer">
+  <w:style w:type="paragraph" w:styleId="Piedepgina">
     <w:name w:val="footer"/>
     <w:basedOn w:val="Normal"/>
-    <w:link w:val="FooterChar"/>
+    <w:link w:val="PiedepginaCar"/>
     <w:uiPriority w:val="99"/>
     <w:unhideWhenUsed/>
     <w:rsid w:val="00B744F1"/>
@@ -3157,15 +5496,110 @@
       <w:spacing w:after="0" w:line="240" w:lineRule="auto"/>
     </w:pPr>
   </w:style>
-  <w:style w:type="character" w:customStyle="1" w:styleId="FooterChar">
-    <w:name w:val="Footer Char"/>
-    <w:basedOn w:val="DefaultParagraphFont"/>
-    <w:link w:val="Footer"/>
+  <w:style w:type="character" w:customStyle="1" w:styleId="PiedepginaCar">
+    <w:name w:val="Pie de página Car"/>
+    <w:basedOn w:val="Fuentedeprrafopredeter"/>
+    <w:link w:val="Piedepgina"/>
     <w:uiPriority w:val="99"/>
     <w:rsid w:val="00B744F1"/>
     <w:rPr>
       <w:noProof/>
     </w:rPr>
+  </w:style>
+  <w:style w:type="table" w:styleId="Tablaconcuadrcula">
+    <w:name w:val="Table Grid"/>
+    <w:basedOn w:val="Tablanormal"/>
+    <w:uiPriority w:val="39"/>
+    <w:rsid w:val="009308FB"/>
+    <w:pPr>
+      <w:spacing w:after="0" w:line="240" w:lineRule="auto"/>
+    </w:pPr>
+    <w:tblPr>
+      <w:tblBorders>
+        <w:top w:val="single" w:sz="4" w:space="0" w:color="auto"/>
+        <w:left w:val="single" w:sz="4" w:space="0" w:color="auto"/>
+        <w:bottom w:val="single" w:sz="4" w:space="0" w:color="auto"/>
+        <w:right w:val="single" w:sz="4" w:space="0" w:color="auto"/>
+        <w:insideH w:val="single" w:sz="4" w:space="0" w:color="auto"/>
+        <w:insideV w:val="single" w:sz="4" w:space="0" w:color="auto"/>
+      </w:tblBorders>
+    </w:tblPr>
+  </w:style>
+  <w:style w:type="table" w:styleId="Tablaconcuadrcula4-nfasis1">
+    <w:name w:val="Grid Table 4 Accent 1"/>
+    <w:basedOn w:val="Tablanormal"/>
+    <w:uiPriority w:val="49"/>
+    <w:rsid w:val="009308FB"/>
+    <w:pPr>
+      <w:spacing w:after="0" w:line="240" w:lineRule="auto"/>
+    </w:pPr>
+    <w:tblPr>
+      <w:tblStyleRowBandSize w:val="1"/>
+      <w:tblStyleColBandSize w:val="1"/>
+      <w:tblBorders>
+        <w:top w:val="single" w:sz="4" w:space="0" w:color="8EAADB" w:themeColor="accent1" w:themeTint="99"/>
+        <w:left w:val="single" w:sz="4" w:space="0" w:color="8EAADB" w:themeColor="accent1" w:themeTint="99"/>
+        <w:bottom w:val="single" w:sz="4" w:space="0" w:color="8EAADB" w:themeColor="accent1" w:themeTint="99"/>
+        <w:right w:val="single" w:sz="4" w:space="0" w:color="8EAADB" w:themeColor="accent1" w:themeTint="99"/>
+        <w:insideH w:val="single" w:sz="4" w:space="0" w:color="8EAADB" w:themeColor="accent1" w:themeTint="99"/>
+        <w:insideV w:val="single" w:sz="4" w:space="0" w:color="8EAADB" w:themeColor="accent1" w:themeTint="99"/>
+      </w:tblBorders>
+    </w:tblPr>
+    <w:tblStylePr w:type="firstRow">
+      <w:rPr>
+        <w:b/>
+        <w:bCs/>
+        <w:color w:val="FFFFFF" w:themeColor="background1"/>
+      </w:rPr>
+      <w:tblPr/>
+      <w:tcPr>
+        <w:tcBorders>
+          <w:top w:val="single" w:sz="4" w:space="0" w:color="4472C4" w:themeColor="accent1"/>
+          <w:left w:val="single" w:sz="4" w:space="0" w:color="4472C4" w:themeColor="accent1"/>
+          <w:bottom w:val="single" w:sz="4" w:space="0" w:color="4472C4" w:themeColor="accent1"/>
+          <w:right w:val="single" w:sz="4" w:space="0" w:color="4472C4" w:themeColor="accent1"/>
+          <w:insideH w:val="nil"/>
+          <w:insideV w:val="nil"/>
+        </w:tcBorders>
+        <w:shd w:val="clear" w:color="auto" w:fill="4472C4" w:themeFill="accent1"/>
+      </w:tcPr>
+    </w:tblStylePr>
+    <w:tblStylePr w:type="lastRow">
+      <w:rPr>
+        <w:b/>
+        <w:bCs/>
+      </w:rPr>
+      <w:tblPr/>
+      <w:tcPr>
+        <w:tcBorders>
+          <w:top w:val="double" w:sz="4" w:space="0" w:color="4472C4" w:themeColor="accent1"/>
+        </w:tcBorders>
+      </w:tcPr>
+    </w:tblStylePr>
+    <w:tblStylePr w:type="firstCol">
+      <w:rPr>
+        <w:b/>
+        <w:bCs/>
+      </w:rPr>
+    </w:tblStylePr>
+    <w:tblStylePr w:type="lastCol">
+      <w:rPr>
+        <w:b/>
+        <w:bCs/>
+      </w:rPr>
+    </w:tblStylePr>
+    <w:tblStylePr w:type="band1Vert">
+      <w:tblPr/>
+      <w:tcPr>
+        <w:shd w:val="clear" w:color="auto" w:fill="D9E2F3" w:themeFill="accent1" w:themeFillTint="33"/>
+      </w:tcPr>
+    </w:tblStylePr>
+    <w:tblStylePr w:type="band1Horz">
+      <w:tblPr/>
+      <w:tcPr>
+        <w:shd w:val="clear" w:color="auto" w:fill="D9E2F3" w:themeFill="accent1" w:themeFillTint="33"/>
+      </w:tcPr>
+    </w:tblStylePr>
   </w:style>
 </w:styles>
 </file>

</xml_diff>